<commit_message>
Clas_Op Seguridad con Spring Hibernate_JPA - pt 2
</commit_message>
<xml_diff>
--- a/ControlClientes/Seguridad con Spring y HibernateJPA.docx
+++ b/ControlClientes/Seguridad con Spring y HibernateJPA.docx
@@ -61,7 +61,62 @@
           <w:szCs w:val="44"/>
           <w:shd w:val="clear" w:color="auto" w:fill="1C1D1F"/>
         </w:rPr>
-        <w:t>Seguridad con Spring y Hibernate/JPA</w:t>
+        <w:t xml:space="preserve">Seguridad con Spring </w:t>
+      </w:r>
+      <w:proofErr w:type="spellStart"/>
+      <w:r>
+        <w:rPr>
+          <w:rFonts w:ascii="Segoe UI" w:hAnsi="Segoe UI" w:cs="Segoe UI"/>
+          <w:color w:val="FFFFFF"/>
+          <w:sz w:val="44"/>
+          <w:szCs w:val="44"/>
+          <w:shd w:val="clear" w:color="auto" w:fill="1C1D1F"/>
+        </w:rPr>
+        <w:t>y</w:t>
+      </w:r>
+      <w:proofErr w:type="spellEnd"/>
+      <w:r>
+        <w:rPr>
+          <w:rFonts w:ascii="Segoe UI" w:hAnsi="Segoe UI" w:cs="Segoe UI"/>
+          <w:color w:val="FFFFFF"/>
+          <w:sz w:val="44"/>
+          <w:szCs w:val="44"/>
+          <w:shd w:val="clear" w:color="auto" w:fill="1C1D1F"/>
+        </w:rPr>
+        <w:t xml:space="preserve"> </w:t>
+      </w:r>
+      <w:proofErr w:type="spellStart"/>
+      <w:r>
+        <w:rPr>
+          <w:rFonts w:ascii="Segoe UI" w:hAnsi="Segoe UI" w:cs="Segoe UI"/>
+          <w:color w:val="FFFFFF"/>
+          <w:sz w:val="44"/>
+          <w:szCs w:val="44"/>
+          <w:shd w:val="clear" w:color="auto" w:fill="1C1D1F"/>
+        </w:rPr>
+        <w:t>Hibernate</w:t>
+      </w:r>
+      <w:proofErr w:type="spellEnd"/>
+      <w:r>
+        <w:rPr>
+          <w:rFonts w:ascii="Segoe UI" w:hAnsi="Segoe UI" w:cs="Segoe UI"/>
+          <w:color w:val="FFFFFF"/>
+          <w:sz w:val="44"/>
+          <w:szCs w:val="44"/>
+          <w:shd w:val="clear" w:color="auto" w:fill="1C1D1F"/>
+        </w:rPr>
+        <w:t>/JPA</w:t>
+      </w:r>
+    </w:p>
+    <w:p>
+      <w:pPr>
+        <w:jc w:val="center"/>
+      </w:pPr>
+      <w:r>
+        <w:rPr>
+          <w:highlight w:val="yellow"/>
+        </w:rPr>
+        <w:t>Pt1</w:t>
       </w:r>
     </w:p>
     <w:p>
@@ -180,6 +235,275 @@
         </w:drawing>
       </w:r>
     </w:p>
+    <w:p>
+      <w:pPr>
+        <w:pStyle w:val="Prrafodelista"/>
+      </w:pPr>
+    </w:p>
+    <w:p>
+      <w:pPr>
+        <w:pStyle w:val="Prrafodelista"/>
+        <w:jc w:val="center"/>
+      </w:pPr>
+      <w:r>
+        <w:rPr>
+          <w:highlight w:val="yellow"/>
+        </w:rPr>
+        <w:t>Pt2</w:t>
+      </w:r>
+    </w:p>
+    <w:p>
+      <w:r>
+        <w:t xml:space="preserve">Crear clase de </w:t>
+      </w:r>
+      <w:proofErr w:type="spellStart"/>
+      <w:r>
+        <w:t>utileria</w:t>
+      </w:r>
+      <w:proofErr w:type="spellEnd"/>
+      <w:r>
+        <w:t xml:space="preserve"> para poder generar los </w:t>
+      </w:r>
+      <w:proofErr w:type="spellStart"/>
+      <w:r>
+        <w:t>password</w:t>
+      </w:r>
+      <w:proofErr w:type="spellEnd"/>
+      <w:r>
+        <w:t xml:space="preserve"> que vamos a utilizar en </w:t>
+      </w:r>
+      <w:proofErr w:type="spellStart"/>
+      <w:r>
+        <w:t>nuetra</w:t>
+      </w:r>
+      <w:proofErr w:type="spellEnd"/>
+      <w:r>
+        <w:t xml:space="preserve"> DB, se deben generar de manera separa a menos que se haga todo el flujo para crear un nuevo </w:t>
+      </w:r>
+      <w:proofErr w:type="gramStart"/>
+      <w:r>
+        <w:t>usuario</w:t>
+      </w:r>
+      <w:proofErr w:type="gramEnd"/>
+      <w:r>
+        <w:t xml:space="preserve"> pero se realizaran por </w:t>
+      </w:r>
+      <w:proofErr w:type="spellStart"/>
+      <w:r>
+        <w:t>separa</w:t>
+      </w:r>
+      <w:proofErr w:type="spellEnd"/>
+      <w:r>
+        <w:t xml:space="preserve"> para </w:t>
+      </w:r>
+      <w:proofErr w:type="spellStart"/>
+      <w:r>
+        <w:t>simplificiar</w:t>
+      </w:r>
+      <w:proofErr w:type="spellEnd"/>
+    </w:p>
+    <w:p>
+      <w:pPr>
+        <w:pStyle w:val="Prrafodelista"/>
+        <w:numPr>
+          <w:ilvl w:val="0"/>
+          <w:numId w:val="23"/>
+        </w:numPr>
+      </w:pPr>
+      <w:r>
+        <w:t xml:space="preserve">Crear clase </w:t>
+      </w:r>
+      <w:proofErr w:type="spellStart"/>
+      <w:r>
+        <w:t>main</w:t>
+      </w:r>
+      <w:proofErr w:type="spellEnd"/>
+      <w:r>
+        <w:t xml:space="preserve"> </w:t>
+      </w:r>
+      <w:proofErr w:type="spellStart"/>
+      <w:r>
+        <w:t>EncriptarPassword</w:t>
+      </w:r>
+      <w:proofErr w:type="spellEnd"/>
+      <w:r>
+        <w:t xml:space="preserve"> (la idea </w:t>
+      </w:r>
+      <w:proofErr w:type="spellStart"/>
+      <w:r>
+        <w:t>e</w:t>
+      </w:r>
+      <w:proofErr w:type="spellEnd"/>
+      <w:r>
+        <w:t xml:space="preserve"> tener un </w:t>
+      </w:r>
+      <w:proofErr w:type="gramStart"/>
+      <w:r>
+        <w:t>código  encriptado</w:t>
+      </w:r>
+      <w:proofErr w:type="gramEnd"/>
+      <w:r>
+        <w:t xml:space="preserve"> para la clave se puede ejecutar cuantas veces quiera y obtener un nuevo </w:t>
+      </w:r>
+      <w:proofErr w:type="spellStart"/>
+      <w:r>
+        <w:t>codigo</w:t>
+      </w:r>
+      <w:proofErr w:type="spellEnd"/>
+      <w:r>
+        <w:t>)</w:t>
+      </w:r>
+    </w:p>
+    <w:p>
+      <w:r>
+        <w:rPr>
+          <w:noProof/>
+        </w:rPr>
+        <w:lastRenderedPageBreak/>
+        <w:drawing>
+          <wp:inline distT="0" distB="0" distL="0" distR="0" wp14:anchorId="1CF01C52" wp14:editId="078F501C">
+            <wp:extent cx="5943600" cy="5758815"/>
+            <wp:effectExtent l="0" t="0" r="0" b="0"/>
+            <wp:docPr id="2" name="Imagen 2"/>
+            <wp:cNvGraphicFramePr>
+              <a:graphicFrameLocks xmlns:a="http://schemas.openxmlformats.org/drawingml/2006/main" noChangeAspect="1"/>
+            </wp:cNvGraphicFramePr>
+            <a:graphic xmlns:a="http://schemas.openxmlformats.org/drawingml/2006/main">
+              <a:graphicData uri="http://schemas.openxmlformats.org/drawingml/2006/picture">
+                <pic:pic xmlns:pic="http://schemas.openxmlformats.org/drawingml/2006/picture">
+                  <pic:nvPicPr>
+                    <pic:cNvPr id="1" name=""/>
+                    <pic:cNvPicPr/>
+                  </pic:nvPicPr>
+                  <pic:blipFill>
+                    <a:blip r:embed="rId7"/>
+                    <a:stretch>
+                      <a:fillRect/>
+                    </a:stretch>
+                  </pic:blipFill>
+                  <pic:spPr>
+                    <a:xfrm>
+                      <a:off x="0" y="0"/>
+                      <a:ext cx="5943600" cy="5758815"/>
+                    </a:xfrm>
+                    <a:prstGeom prst="rect">
+                      <a:avLst/>
+                    </a:prstGeom>
+                  </pic:spPr>
+                </pic:pic>
+              </a:graphicData>
+            </a:graphic>
+          </wp:inline>
+        </w:drawing>
+      </w:r>
+    </w:p>
+    <w:p>
+      <w:r>
+        <w:t xml:space="preserve">Como se aprecia esta clase lo que hace es generar el </w:t>
+      </w:r>
+      <w:proofErr w:type="spellStart"/>
+      <w:r>
+        <w:t>password</w:t>
+      </w:r>
+      <w:proofErr w:type="spellEnd"/>
+      <w:r>
+        <w:t xml:space="preserve"> encriptado a utilizar, todo esto se puede hacer desde la app pero se debe hacer todo el flujo para crear nuevos usuarios y agregar nuevos pa</w:t>
+      </w:r>
+      <w:proofErr w:type="spellStart"/>
+      <w:r>
+        <w:t>ssword</w:t>
+      </w:r>
+      <w:proofErr w:type="spellEnd"/>
+      <w:r>
+        <w:t xml:space="preserve"> y utilice ese tipo de </w:t>
+      </w:r>
+      <w:proofErr w:type="spellStart"/>
+      <w:r>
+        <w:t>encripcion</w:t>
+      </w:r>
+      <w:proofErr w:type="spellEnd"/>
+      <w:r>
+        <w:t xml:space="preserve">, </w:t>
+      </w:r>
+      <w:proofErr w:type="spellStart"/>
+      <w:r>
+        <w:t>estaqmos</w:t>
+      </w:r>
+      <w:proofErr w:type="spellEnd"/>
+      <w:r>
+        <w:t xml:space="preserve"> enfocados en remplazar la configuración</w:t>
+      </w:r>
+      <w:r>
+        <w:t xml:space="preserve"> de seguridad creada y de ese modo utilizar los usuario de la </w:t>
+      </w:r>
+      <w:proofErr w:type="gramStart"/>
+      <w:r>
+        <w:t>DB  y</w:t>
+      </w:r>
+      <w:proofErr w:type="gramEnd"/>
+      <w:r>
+        <w:t xml:space="preserve"> no en  código duro.</w:t>
+      </w:r>
+      <w:r>
+        <w:t xml:space="preserve"> </w:t>
+      </w:r>
+    </w:p>
+    <w:p>
+      <w:pPr>
+        <w:pStyle w:val="Prrafodelista"/>
+        <w:numPr>
+          <w:ilvl w:val="0"/>
+          <w:numId w:val="23"/>
+        </w:numPr>
+      </w:pPr>
+      <w:r>
+        <w:t>El código encriptado generado se agrega en la DB</w:t>
+      </w:r>
+    </w:p>
+    <w:p>
+      <w:r>
+        <w:rPr>
+          <w:noProof/>
+        </w:rPr>
+        <w:lastRenderedPageBreak/>
+        <w:drawing>
+          <wp:inline distT="0" distB="0" distL="0" distR="0" wp14:anchorId="5464E9D9" wp14:editId="64193AF9">
+            <wp:extent cx="5943600" cy="2748915"/>
+            <wp:effectExtent l="0" t="0" r="0" b="0"/>
+            <wp:docPr id="4" name="Imagen 4"/>
+            <wp:cNvGraphicFramePr>
+              <a:graphicFrameLocks xmlns:a="http://schemas.openxmlformats.org/drawingml/2006/main" noChangeAspect="1"/>
+            </wp:cNvGraphicFramePr>
+            <a:graphic xmlns:a="http://schemas.openxmlformats.org/drawingml/2006/main">
+              <a:graphicData uri="http://schemas.openxmlformats.org/drawingml/2006/picture">
+                <pic:pic xmlns:pic="http://schemas.openxmlformats.org/drawingml/2006/picture">
+                  <pic:nvPicPr>
+                    <pic:cNvPr id="1" name=""/>
+                    <pic:cNvPicPr/>
+                  </pic:nvPicPr>
+                  <pic:blipFill>
+                    <a:blip r:embed="rId8"/>
+                    <a:stretch>
+                      <a:fillRect/>
+                    </a:stretch>
+                  </pic:blipFill>
+                  <pic:spPr>
+                    <a:xfrm>
+                      <a:off x="0" y="0"/>
+                      <a:ext cx="5943600" cy="2748915"/>
+                    </a:xfrm>
+                    <a:prstGeom prst="rect">
+                      <a:avLst/>
+                    </a:prstGeom>
+                  </pic:spPr>
+                </pic:pic>
+              </a:graphicData>
+            </a:graphic>
+          </wp:inline>
+        </w:drawing>
+      </w:r>
+    </w:p>
+    <w:p/>
     <w:sectPr>
       <w:pgSz w:w="12240" w:h="15840"/>
       <w:pgMar w:top="1440" w:right="1440" w:bottom="1440" w:left="1440" w:header="708" w:footer="708" w:gutter="0"/>
@@ -638,6 +962,95 @@
     </w:lvl>
   </w:abstractNum>
   <w:abstractNum w:abstractNumId="5" w15:restartNumberingAfterBreak="0">
+    <w:nsid w:val="1A084926"/>
+    <w:multiLevelType w:val="hybridMultilevel"/>
+    <w:tmpl w:val="6D969FD8"/>
+    <w:lvl w:ilvl="0" w:tplc="240A000F">
+      <w:start w:val="1"/>
+      <w:numFmt w:val="decimal"/>
+      <w:lvlText w:val="%1."/>
+      <w:lvlJc w:val="left"/>
+      <w:pPr>
+        <w:ind w:left="720" w:hanging="360"/>
+      </w:pPr>
+      <w:rPr>
+        <w:rFonts w:hint="default"/>
+      </w:rPr>
+    </w:lvl>
+    <w:lvl w:ilvl="1" w:tplc="240A0019" w:tentative="1">
+      <w:start w:val="1"/>
+      <w:numFmt w:val="lowerLetter"/>
+      <w:lvlText w:val="%2."/>
+      <w:lvlJc w:val="left"/>
+      <w:pPr>
+        <w:ind w:left="1440" w:hanging="360"/>
+      </w:pPr>
+    </w:lvl>
+    <w:lvl w:ilvl="2" w:tplc="240A001B" w:tentative="1">
+      <w:start w:val="1"/>
+      <w:numFmt w:val="lowerRoman"/>
+      <w:lvlText w:val="%3."/>
+      <w:lvlJc w:val="right"/>
+      <w:pPr>
+        <w:ind w:left="2160" w:hanging="180"/>
+      </w:pPr>
+    </w:lvl>
+    <w:lvl w:ilvl="3" w:tplc="240A000F" w:tentative="1">
+      <w:start w:val="1"/>
+      <w:numFmt w:val="decimal"/>
+      <w:lvlText w:val="%4."/>
+      <w:lvlJc w:val="left"/>
+      <w:pPr>
+        <w:ind w:left="2880" w:hanging="360"/>
+      </w:pPr>
+    </w:lvl>
+    <w:lvl w:ilvl="4" w:tplc="240A0019" w:tentative="1">
+      <w:start w:val="1"/>
+      <w:numFmt w:val="lowerLetter"/>
+      <w:lvlText w:val="%5."/>
+      <w:lvlJc w:val="left"/>
+      <w:pPr>
+        <w:ind w:left="3600" w:hanging="360"/>
+      </w:pPr>
+    </w:lvl>
+    <w:lvl w:ilvl="5" w:tplc="240A001B" w:tentative="1">
+      <w:start w:val="1"/>
+      <w:numFmt w:val="lowerRoman"/>
+      <w:lvlText w:val="%6."/>
+      <w:lvlJc w:val="right"/>
+      <w:pPr>
+        <w:ind w:left="4320" w:hanging="180"/>
+      </w:pPr>
+    </w:lvl>
+    <w:lvl w:ilvl="6" w:tplc="240A000F" w:tentative="1">
+      <w:start w:val="1"/>
+      <w:numFmt w:val="decimal"/>
+      <w:lvlText w:val="%7."/>
+      <w:lvlJc w:val="left"/>
+      <w:pPr>
+        <w:ind w:left="5040" w:hanging="360"/>
+      </w:pPr>
+    </w:lvl>
+    <w:lvl w:ilvl="7" w:tplc="240A0019" w:tentative="1">
+      <w:start w:val="1"/>
+      <w:numFmt w:val="lowerLetter"/>
+      <w:lvlText w:val="%8."/>
+      <w:lvlJc w:val="left"/>
+      <w:pPr>
+        <w:ind w:left="5760" w:hanging="360"/>
+      </w:pPr>
+    </w:lvl>
+    <w:lvl w:ilvl="8" w:tplc="240A001B" w:tentative="1">
+      <w:start w:val="1"/>
+      <w:numFmt w:val="lowerRoman"/>
+      <w:lvlText w:val="%9."/>
+      <w:lvlJc w:val="right"/>
+      <w:pPr>
+        <w:ind w:left="6480" w:hanging="180"/>
+      </w:pPr>
+    </w:lvl>
+  </w:abstractNum>
+  <w:abstractNum w:abstractNumId="6" w15:restartNumberingAfterBreak="0">
     <w:nsid w:val="23A521C2"/>
     <w:multiLevelType w:val="hybridMultilevel"/>
     <w:tmpl w:val="08285202"/>
@@ -726,7 +1139,7 @@
       </w:pPr>
     </w:lvl>
   </w:abstractNum>
-  <w:abstractNum w:abstractNumId="6" w15:restartNumberingAfterBreak="0">
+  <w:abstractNum w:abstractNumId="7" w15:restartNumberingAfterBreak="0">
     <w:nsid w:val="2C44765E"/>
     <w:multiLevelType w:val="hybridMultilevel"/>
     <w:tmpl w:val="A0FEC94E"/>
@@ -815,7 +1228,7 @@
       </w:pPr>
     </w:lvl>
   </w:abstractNum>
-  <w:abstractNum w:abstractNumId="7" w15:restartNumberingAfterBreak="0">
+  <w:abstractNum w:abstractNumId="8" w15:restartNumberingAfterBreak="0">
     <w:nsid w:val="3D52386D"/>
     <w:multiLevelType w:val="hybridMultilevel"/>
     <w:tmpl w:val="61626D9A"/>
@@ -928,7 +1341,7 @@
       </w:rPr>
     </w:lvl>
   </w:abstractNum>
-  <w:abstractNum w:abstractNumId="8" w15:restartNumberingAfterBreak="0">
+  <w:abstractNum w:abstractNumId="9" w15:restartNumberingAfterBreak="0">
     <w:nsid w:val="48FB10BA"/>
     <w:multiLevelType w:val="hybridMultilevel"/>
     <w:tmpl w:val="EC028A34"/>
@@ -1017,7 +1430,7 @@
       </w:pPr>
     </w:lvl>
   </w:abstractNum>
-  <w:abstractNum w:abstractNumId="9" w15:restartNumberingAfterBreak="0">
+  <w:abstractNum w:abstractNumId="10" w15:restartNumberingAfterBreak="0">
     <w:nsid w:val="52665FE1"/>
     <w:multiLevelType w:val="hybridMultilevel"/>
     <w:tmpl w:val="44443128"/>
@@ -1106,7 +1519,7 @@
       </w:pPr>
     </w:lvl>
   </w:abstractNum>
-  <w:abstractNum w:abstractNumId="10" w15:restartNumberingAfterBreak="0">
+  <w:abstractNum w:abstractNumId="11" w15:restartNumberingAfterBreak="0">
     <w:nsid w:val="536B77C1"/>
     <w:multiLevelType w:val="hybridMultilevel"/>
     <w:tmpl w:val="79CCF7BC"/>
@@ -1195,7 +1608,7 @@
       </w:pPr>
     </w:lvl>
   </w:abstractNum>
-  <w:abstractNum w:abstractNumId="11" w15:restartNumberingAfterBreak="0">
+  <w:abstractNum w:abstractNumId="12" w15:restartNumberingAfterBreak="0">
     <w:nsid w:val="56165085"/>
     <w:multiLevelType w:val="hybridMultilevel"/>
     <w:tmpl w:val="A0FEC94E"/>
@@ -1284,7 +1697,7 @@
       </w:pPr>
     </w:lvl>
   </w:abstractNum>
-  <w:abstractNum w:abstractNumId="12" w15:restartNumberingAfterBreak="0">
+  <w:abstractNum w:abstractNumId="13" w15:restartNumberingAfterBreak="0">
     <w:nsid w:val="589E7A0C"/>
     <w:multiLevelType w:val="hybridMultilevel"/>
     <w:tmpl w:val="4EF22340"/>
@@ -1373,7 +1786,7 @@
       </w:pPr>
     </w:lvl>
   </w:abstractNum>
-  <w:abstractNum w:abstractNumId="13" w15:restartNumberingAfterBreak="0">
+  <w:abstractNum w:abstractNumId="14" w15:restartNumberingAfterBreak="0">
     <w:nsid w:val="5BB216FD"/>
     <w:multiLevelType w:val="hybridMultilevel"/>
     <w:tmpl w:val="BB6A7B6E"/>
@@ -1462,7 +1875,7 @@
       </w:pPr>
     </w:lvl>
   </w:abstractNum>
-  <w:abstractNum w:abstractNumId="14" w15:restartNumberingAfterBreak="0">
+  <w:abstractNum w:abstractNumId="15" w15:restartNumberingAfterBreak="0">
     <w:nsid w:val="5F226B0C"/>
     <w:multiLevelType w:val="hybridMultilevel"/>
     <w:tmpl w:val="87040F7E"/>
@@ -1551,7 +1964,7 @@
       </w:pPr>
     </w:lvl>
   </w:abstractNum>
-  <w:abstractNum w:abstractNumId="15" w15:restartNumberingAfterBreak="0">
+  <w:abstractNum w:abstractNumId="16" w15:restartNumberingAfterBreak="0">
     <w:nsid w:val="63421B21"/>
     <w:multiLevelType w:val="hybridMultilevel"/>
     <w:tmpl w:val="716A5F34"/>
@@ -1640,7 +2053,7 @@
       </w:pPr>
     </w:lvl>
   </w:abstractNum>
-  <w:abstractNum w:abstractNumId="16" w15:restartNumberingAfterBreak="0">
+  <w:abstractNum w:abstractNumId="17" w15:restartNumberingAfterBreak="0">
     <w:nsid w:val="64D03B7F"/>
     <w:multiLevelType w:val="hybridMultilevel"/>
     <w:tmpl w:val="0808847A"/>
@@ -1729,7 +2142,7 @@
       </w:pPr>
     </w:lvl>
   </w:abstractNum>
-  <w:abstractNum w:abstractNumId="17" w15:restartNumberingAfterBreak="0">
+  <w:abstractNum w:abstractNumId="18" w15:restartNumberingAfterBreak="0">
     <w:nsid w:val="6A405EBC"/>
     <w:multiLevelType w:val="hybridMultilevel"/>
     <w:tmpl w:val="9244CA50"/>
@@ -1842,7 +2255,96 @@
       </w:rPr>
     </w:lvl>
   </w:abstractNum>
-  <w:abstractNum w:abstractNumId="18" w15:restartNumberingAfterBreak="0">
+  <w:abstractNum w:abstractNumId="19" w15:restartNumberingAfterBreak="0">
+    <w:nsid w:val="6E7F5196"/>
+    <w:multiLevelType w:val="hybridMultilevel"/>
+    <w:tmpl w:val="619ACA9E"/>
+    <w:lvl w:ilvl="0" w:tplc="240A000F">
+      <w:start w:val="1"/>
+      <w:numFmt w:val="decimal"/>
+      <w:lvlText w:val="%1."/>
+      <w:lvlJc w:val="left"/>
+      <w:pPr>
+        <w:ind w:left="720" w:hanging="360"/>
+      </w:pPr>
+      <w:rPr>
+        <w:rFonts w:hint="default"/>
+      </w:rPr>
+    </w:lvl>
+    <w:lvl w:ilvl="1" w:tplc="240A0019" w:tentative="1">
+      <w:start w:val="1"/>
+      <w:numFmt w:val="lowerLetter"/>
+      <w:lvlText w:val="%2."/>
+      <w:lvlJc w:val="left"/>
+      <w:pPr>
+        <w:ind w:left="1440" w:hanging="360"/>
+      </w:pPr>
+    </w:lvl>
+    <w:lvl w:ilvl="2" w:tplc="240A001B" w:tentative="1">
+      <w:start w:val="1"/>
+      <w:numFmt w:val="lowerRoman"/>
+      <w:lvlText w:val="%3."/>
+      <w:lvlJc w:val="right"/>
+      <w:pPr>
+        <w:ind w:left="2160" w:hanging="180"/>
+      </w:pPr>
+    </w:lvl>
+    <w:lvl w:ilvl="3" w:tplc="240A000F" w:tentative="1">
+      <w:start w:val="1"/>
+      <w:numFmt w:val="decimal"/>
+      <w:lvlText w:val="%4."/>
+      <w:lvlJc w:val="left"/>
+      <w:pPr>
+        <w:ind w:left="2880" w:hanging="360"/>
+      </w:pPr>
+    </w:lvl>
+    <w:lvl w:ilvl="4" w:tplc="240A0019" w:tentative="1">
+      <w:start w:val="1"/>
+      <w:numFmt w:val="lowerLetter"/>
+      <w:lvlText w:val="%5."/>
+      <w:lvlJc w:val="left"/>
+      <w:pPr>
+        <w:ind w:left="3600" w:hanging="360"/>
+      </w:pPr>
+    </w:lvl>
+    <w:lvl w:ilvl="5" w:tplc="240A001B" w:tentative="1">
+      <w:start w:val="1"/>
+      <w:numFmt w:val="lowerRoman"/>
+      <w:lvlText w:val="%6."/>
+      <w:lvlJc w:val="right"/>
+      <w:pPr>
+        <w:ind w:left="4320" w:hanging="180"/>
+      </w:pPr>
+    </w:lvl>
+    <w:lvl w:ilvl="6" w:tplc="240A000F" w:tentative="1">
+      <w:start w:val="1"/>
+      <w:numFmt w:val="decimal"/>
+      <w:lvlText w:val="%7."/>
+      <w:lvlJc w:val="left"/>
+      <w:pPr>
+        <w:ind w:left="5040" w:hanging="360"/>
+      </w:pPr>
+    </w:lvl>
+    <w:lvl w:ilvl="7" w:tplc="240A0019" w:tentative="1">
+      <w:start w:val="1"/>
+      <w:numFmt w:val="lowerLetter"/>
+      <w:lvlText w:val="%8."/>
+      <w:lvlJc w:val="left"/>
+      <w:pPr>
+        <w:ind w:left="5760" w:hanging="360"/>
+      </w:pPr>
+    </w:lvl>
+    <w:lvl w:ilvl="8" w:tplc="240A001B" w:tentative="1">
+      <w:start w:val="1"/>
+      <w:numFmt w:val="lowerRoman"/>
+      <w:lvlText w:val="%9."/>
+      <w:lvlJc w:val="right"/>
+      <w:pPr>
+        <w:ind w:left="6480" w:hanging="180"/>
+      </w:pPr>
+    </w:lvl>
+  </w:abstractNum>
+  <w:abstractNum w:abstractNumId="20" w15:restartNumberingAfterBreak="0">
     <w:nsid w:val="751D2F0F"/>
     <w:multiLevelType w:val="hybridMultilevel"/>
     <w:tmpl w:val="32B25A8E"/>
@@ -1931,7 +2433,7 @@
       </w:pPr>
     </w:lvl>
   </w:abstractNum>
-  <w:abstractNum w:abstractNumId="19" w15:restartNumberingAfterBreak="0">
+  <w:abstractNum w:abstractNumId="21" w15:restartNumberingAfterBreak="0">
     <w:nsid w:val="784B38C1"/>
     <w:multiLevelType w:val="hybridMultilevel"/>
     <w:tmpl w:val="C1F2F2BE"/>
@@ -2020,7 +2522,7 @@
       </w:pPr>
     </w:lvl>
   </w:abstractNum>
-  <w:abstractNum w:abstractNumId="20" w15:restartNumberingAfterBreak="0">
+  <w:abstractNum w:abstractNumId="22" w15:restartNumberingAfterBreak="0">
     <w:nsid w:val="7C1918D5"/>
     <w:multiLevelType w:val="hybridMultilevel"/>
     <w:tmpl w:val="0232B5CE"/>
@@ -2110,7 +2612,7 @@
     </w:lvl>
   </w:abstractNum>
   <w:num w:numId="1">
-    <w:abstractNumId w:val="14"/>
+    <w:abstractNumId w:val="15"/>
   </w:num>
   <w:num w:numId="2">
     <w:abstractNumId w:val="4"/>
@@ -2122,55 +2624,61 @@
     <w:abstractNumId w:val="2"/>
   </w:num>
   <w:num w:numId="5">
+    <w:abstractNumId w:val="9"/>
+  </w:num>
+  <w:num w:numId="6">
     <w:abstractNumId w:val="8"/>
   </w:num>
-  <w:num w:numId="6">
+  <w:num w:numId="7">
+    <w:abstractNumId w:val="12"/>
+  </w:num>
+  <w:num w:numId="8">
     <w:abstractNumId w:val="7"/>
   </w:num>
-  <w:num w:numId="7">
-    <w:abstractNumId w:val="11"/>
+  <w:num w:numId="9">
+    <w:abstractNumId w:val="10"/>
   </w:num>
-  <w:num w:numId="8">
+  <w:num w:numId="10">
+    <w:abstractNumId w:val="22"/>
+  </w:num>
+  <w:num w:numId="11">
     <w:abstractNumId w:val="6"/>
   </w:num>
-  <w:num w:numId="9">
-    <w:abstractNumId w:val="9"/>
-  </w:num>
-  <w:num w:numId="10">
-    <w:abstractNumId w:val="20"/>
-  </w:num>
-  <w:num w:numId="11">
-    <w:abstractNumId w:val="5"/>
-  </w:num>
   <w:num w:numId="12">
-    <w:abstractNumId w:val="17"/>
+    <w:abstractNumId w:val="18"/>
   </w:num>
   <w:num w:numId="13">
-    <w:abstractNumId w:val="12"/>
+    <w:abstractNumId w:val="13"/>
   </w:num>
   <w:num w:numId="14">
     <w:abstractNumId w:val="0"/>
   </w:num>
   <w:num w:numId="15">
-    <w:abstractNumId w:val="16"/>
+    <w:abstractNumId w:val="17"/>
   </w:num>
   <w:num w:numId="16">
     <w:abstractNumId w:val="3"/>
   </w:num>
   <w:num w:numId="17">
-    <w:abstractNumId w:val="15"/>
+    <w:abstractNumId w:val="16"/>
   </w:num>
   <w:num w:numId="18">
+    <w:abstractNumId w:val="21"/>
+  </w:num>
+  <w:num w:numId="19">
+    <w:abstractNumId w:val="11"/>
+  </w:num>
+  <w:num w:numId="20">
+    <w:abstractNumId w:val="20"/>
+  </w:num>
+  <w:num w:numId="21">
+    <w:abstractNumId w:val="14"/>
+  </w:num>
+  <w:num w:numId="22">
     <w:abstractNumId w:val="19"/>
   </w:num>
-  <w:num w:numId="19">
-    <w:abstractNumId w:val="10"/>
-  </w:num>
-  <w:num w:numId="20">
-    <w:abstractNumId w:val="18"/>
-  </w:num>
-  <w:num w:numId="21">
-    <w:abstractNumId w:val="13"/>
+  <w:num w:numId="23">
+    <w:abstractNumId w:val="5"/>
   </w:num>
 </w:numbering>
 </file>

</xml_diff>

<commit_message>
Clas_Op Seguridad con Spring Hibernate_JPA - pt 3
</commit_message>
<xml_diff>
--- a/ControlClientes/Seguridad con Spring y HibernateJPA.docx
+++ b/ControlClientes/Seguridad con Spring y HibernateJPA.docx
@@ -278,15 +278,7 @@
       </w:r>
       <w:proofErr w:type="spellEnd"/>
       <w:r>
-        <w:t xml:space="preserve"> DB, se deben generar de manera separa a menos que se haga todo el flujo para crear un nuevo </w:t>
-      </w:r>
-      <w:proofErr w:type="gramStart"/>
-      <w:r>
-        <w:t>usuario</w:t>
-      </w:r>
-      <w:proofErr w:type="gramEnd"/>
-      <w:r>
-        <w:t xml:space="preserve"> pero se realizaran por </w:t>
+        <w:t xml:space="preserve"> DB, se deben generar de manera separa a menos que se haga todo el flujo para crear un nuevo usuario pero se realizaran por </w:t>
       </w:r>
       <w:proofErr w:type="spellStart"/>
       <w:r>
@@ -335,15 +327,7 @@
       </w:r>
       <w:proofErr w:type="spellEnd"/>
       <w:r>
-        <w:t xml:space="preserve"> tener un </w:t>
-      </w:r>
-      <w:proofErr w:type="gramStart"/>
-      <w:r>
-        <w:t>código  encriptado</w:t>
-      </w:r>
-      <w:proofErr w:type="gramEnd"/>
-      <w:r>
-        <w:t xml:space="preserve"> para la clave se puede ejecutar cuantas veces quiera y obtener un nuevo </w:t>
+        <w:t xml:space="preserve"> tener un código  encriptado para la clave se puede ejecutar cuantas veces quiera y obtener un nuevo </w:t>
       </w:r>
       <w:proofErr w:type="spellStart"/>
       <w:r>
@@ -407,11 +391,11 @@
       </w:r>
       <w:proofErr w:type="spellEnd"/>
       <w:r>
-        <w:t xml:space="preserve"> encriptado a utilizar, todo esto se puede hacer desde la app pero se debe hacer todo el flujo para crear nuevos usuarios y agregar nuevos pa</w:t>
+        <w:t xml:space="preserve"> encriptado a utilizar, todo esto se puede hacer desde la app pero se debe hacer todo el flujo para crear nuevos usuarios y agregar nuevos </w:t>
       </w:r>
       <w:proofErr w:type="spellStart"/>
       <w:r>
-        <w:t>ssword</w:t>
+        <w:t>password</w:t>
       </w:r>
       <w:proofErr w:type="spellEnd"/>
       <w:r>
@@ -434,15 +418,7 @@
         <w:t xml:space="preserve"> enfocados en remplazar la configuración</w:t>
       </w:r>
       <w:r>
-        <w:t xml:space="preserve"> de seguridad creada y de ese modo utilizar los usuario de la </w:t>
-      </w:r>
-      <w:proofErr w:type="gramStart"/>
-      <w:r>
-        <w:t>DB  y</w:t>
-      </w:r>
-      <w:proofErr w:type="gramEnd"/>
-      <w:r>
-        <w:t xml:space="preserve"> no en  código duro.</w:t>
+        <w:t xml:space="preserve"> de seguridad creada y de ese modo utilizar los usuario de la DB  y no en  código duro.</w:t>
       </w:r>
       <w:r>
         <w:t xml:space="preserve"> </w:t>
@@ -503,6 +479,347 @@
         </w:drawing>
       </w:r>
     </w:p>
+    <w:p>
+      <w:pPr>
+        <w:jc w:val="center"/>
+      </w:pPr>
+      <w:r>
+        <w:rPr>
+          <w:highlight w:val="yellow"/>
+        </w:rPr>
+        <w:t>Pt3</w:t>
+      </w:r>
+    </w:p>
+    <w:p>
+      <w:r>
+        <w:t>Mapeo de la clases usuario y Rol</w:t>
+      </w:r>
+    </w:p>
+    <w:p>
+      <w:pPr>
+        <w:pStyle w:val="Prrafodelista"/>
+        <w:numPr>
+          <w:ilvl w:val="0"/>
+          <w:numId w:val="24"/>
+        </w:numPr>
+      </w:pPr>
+      <w:r>
+        <w:t xml:space="preserve">Crear clase </w:t>
+      </w:r>
+      <w:proofErr w:type="spellStart"/>
+      <w:r>
+        <w:t>domain.Rol</w:t>
+      </w:r>
+      <w:proofErr w:type="spellEnd"/>
+      <w:r>
+        <w:t xml:space="preserve"> (</w:t>
+      </w:r>
+      <w:proofErr w:type="spellStart"/>
+      <w:r>
+        <w:t>Entity</w:t>
+      </w:r>
+      <w:proofErr w:type="spellEnd"/>
+      <w:r>
+        <w:t>)</w:t>
+      </w:r>
+    </w:p>
+    <w:p>
+      <w:pPr>
+        <w:pStyle w:val="Prrafodelista"/>
+        <w:numPr>
+          <w:ilvl w:val="1"/>
+          <w:numId w:val="24"/>
+        </w:numPr>
+      </w:pPr>
+      <w:r>
+        <w:t xml:space="preserve">El mapeo de </w:t>
+      </w:r>
+      <w:proofErr w:type="spellStart"/>
+      <w:r>
+        <w:t>IdUsuario</w:t>
+      </w:r>
+      <w:proofErr w:type="spellEnd"/>
+      <w:r>
+        <w:t xml:space="preserve"> se realiza desde el mapeo de la tabla que es su </w:t>
+      </w:r>
+      <w:proofErr w:type="spellStart"/>
+      <w:r>
+        <w:t>idPrincipal</w:t>
+      </w:r>
+      <w:proofErr w:type="spellEnd"/>
+      <w:r>
+        <w:t xml:space="preserve"> en este caso de la tabla usuario</w:t>
+      </w:r>
+    </w:p>
+    <w:p>
+      <w:pPr>
+        <w:pStyle w:val="Prrafodelista"/>
+        <w:numPr>
+          <w:ilvl w:val="1"/>
+          <w:numId w:val="24"/>
+        </w:numPr>
+      </w:pPr>
+      <w:r>
+        <w:t xml:space="preserve">Mapeo un usuario puede tener múltiples roles ----  </w:t>
+      </w:r>
+      <w:proofErr w:type="spellStart"/>
+      <w:r>
+        <w:t>OneToMany</w:t>
+      </w:r>
+      <w:proofErr w:type="spellEnd"/>
+    </w:p>
+    <w:p>
+      <w:r>
+        <w:rPr>
+          <w:noProof/>
+        </w:rPr>
+        <w:drawing>
+          <wp:inline distT="0" distB="0" distL="0" distR="0" wp14:anchorId="465D3AC4" wp14:editId="01A447AD">
+            <wp:extent cx="3714750" cy="942975"/>
+            <wp:effectExtent l="0" t="0" r="0" b="9525"/>
+            <wp:docPr id="6" name="Imagen 6"/>
+            <wp:cNvGraphicFramePr>
+              <a:graphicFrameLocks xmlns:a="http://schemas.openxmlformats.org/drawingml/2006/main" noChangeAspect="1"/>
+            </wp:cNvGraphicFramePr>
+            <a:graphic xmlns:a="http://schemas.openxmlformats.org/drawingml/2006/main">
+              <a:graphicData uri="http://schemas.openxmlformats.org/drawingml/2006/picture">
+                <pic:pic xmlns:pic="http://schemas.openxmlformats.org/drawingml/2006/picture">
+                  <pic:nvPicPr>
+                    <pic:cNvPr id="1" name=""/>
+                    <pic:cNvPicPr/>
+                  </pic:nvPicPr>
+                  <pic:blipFill>
+                    <a:blip r:embed="rId9"/>
+                    <a:stretch>
+                      <a:fillRect/>
+                    </a:stretch>
+                  </pic:blipFill>
+                  <pic:spPr>
+                    <a:xfrm>
+                      <a:off x="0" y="0"/>
+                      <a:ext cx="3714750" cy="942975"/>
+                    </a:xfrm>
+                    <a:prstGeom prst="rect">
+                      <a:avLst/>
+                    </a:prstGeom>
+                  </pic:spPr>
+                </pic:pic>
+              </a:graphicData>
+            </a:graphic>
+          </wp:inline>
+        </w:drawing>
+      </w:r>
+    </w:p>
+    <w:p>
+      <w:r>
+        <w:t xml:space="preserve">Para no definir toda la funcionalidad de seguridad </w:t>
+      </w:r>
+      <w:proofErr w:type="spellStart"/>
+      <w:r>
+        <w:t>spring</w:t>
+      </w:r>
+      <w:proofErr w:type="spellEnd"/>
+      <w:r>
+        <w:t xml:space="preserve"> facilita con clases creadas para permitir fácilmente la configuración </w:t>
+      </w:r>
+    </w:p>
+    <w:p>
+      <w:pPr>
+        <w:pStyle w:val="Prrafodelista"/>
+        <w:numPr>
+          <w:ilvl w:val="0"/>
+          <w:numId w:val="24"/>
+        </w:numPr>
+      </w:pPr>
+      <w:r>
+        <w:t xml:space="preserve">Crear </w:t>
+      </w:r>
+      <w:r>
+        <w:t>interface</w:t>
+      </w:r>
+      <w:r>
+        <w:t xml:space="preserve"> </w:t>
+      </w:r>
+      <w:proofErr w:type="spellStart"/>
+      <w:r>
+        <w:rPr>
+          <w:u w:val="single"/>
+        </w:rPr>
+        <w:t>Usuario</w:t>
+      </w:r>
+      <w:r>
+        <w:rPr>
+          <w:u w:val="single"/>
+        </w:rPr>
+        <w:t>DAO</w:t>
+      </w:r>
+      <w:proofErr w:type="spellEnd"/>
+    </w:p>
+    <w:p>
+      <w:pPr>
+        <w:pStyle w:val="Prrafodelista"/>
+        <w:numPr>
+          <w:ilvl w:val="1"/>
+          <w:numId w:val="24"/>
+        </w:numPr>
+      </w:pPr>
+      <w:r>
+        <w:t>Ext</w:t>
+      </w:r>
+      <w:r>
+        <w:t>i</w:t>
+      </w:r>
+      <w:r>
+        <w:t xml:space="preserve">ende de  </w:t>
+      </w:r>
+      <w:proofErr w:type="spellStart"/>
+      <w:r>
+        <w:t>JpaRepository</w:t>
+      </w:r>
+      <w:proofErr w:type="spellEnd"/>
+      <w:r>
+        <w:t xml:space="preserve"> (Se puede usar </w:t>
+      </w:r>
+      <w:proofErr w:type="spellStart"/>
+      <w:r>
+        <w:t>CrudRepositorio</w:t>
+      </w:r>
+      <w:proofErr w:type="spellEnd"/>
+      <w:r>
+        <w:t xml:space="preserve"> aunque </w:t>
+      </w:r>
+      <w:proofErr w:type="spellStart"/>
+      <w:r>
+        <w:t>JpaRepositoriy</w:t>
+      </w:r>
+      <w:proofErr w:type="spellEnd"/>
+      <w:r>
+        <w:t xml:space="preserve"> es más completo)</w:t>
+      </w:r>
+      <w:r>
+        <w:t>quien contiene todos los métodos CRUD</w:t>
+      </w:r>
+      <w:r>
+        <w:t xml:space="preserve"> mas comunes </w:t>
+      </w:r>
+    </w:p>
+    <w:p>
+      <w:pPr>
+        <w:pStyle w:val="Prrafodelista"/>
+        <w:numPr>
+          <w:ilvl w:val="1"/>
+          <w:numId w:val="24"/>
+        </w:numPr>
+      </w:pPr>
+      <w:r>
+        <w:t xml:space="preserve">Aplicaremos la Seguridad  de </w:t>
+      </w:r>
+      <w:proofErr w:type="spellStart"/>
+      <w:r>
+        <w:t>spring</w:t>
+      </w:r>
+      <w:proofErr w:type="spellEnd"/>
+      <w:r>
+        <w:t xml:space="preserve"> creando el método </w:t>
+      </w:r>
+      <w:proofErr w:type="spellStart"/>
+      <w:r>
+        <w:t>finByUsername</w:t>
+      </w:r>
+      <w:proofErr w:type="spellEnd"/>
+      <w:r>
+        <w:t>(</w:t>
+      </w:r>
+      <w:proofErr w:type="spellStart"/>
+      <w:r>
+        <w:t>String</w:t>
+      </w:r>
+      <w:proofErr w:type="spellEnd"/>
+      <w:r>
+        <w:t xml:space="preserve"> </w:t>
+      </w:r>
+      <w:proofErr w:type="spellStart"/>
+      <w:r>
+        <w:t>username</w:t>
+      </w:r>
+      <w:proofErr w:type="spellEnd"/>
+      <w:r>
+        <w:t>)</w:t>
+      </w:r>
+    </w:p>
+    <w:p>
+      <w:pPr>
+        <w:pStyle w:val="Prrafodelista"/>
+        <w:numPr>
+          <w:ilvl w:val="0"/>
+          <w:numId w:val="24"/>
+        </w:numPr>
+      </w:pPr>
+      <w:r>
+        <w:t xml:space="preserve">Definir servicio de la interface </w:t>
+      </w:r>
+      <w:proofErr w:type="spellStart"/>
+      <w:r>
+        <w:t>UsuarioDao</w:t>
+      </w:r>
+      <w:proofErr w:type="spellEnd"/>
+    </w:p>
+    <w:p>
+      <w:pPr>
+        <w:pStyle w:val="Prrafodelista"/>
+        <w:numPr>
+          <w:ilvl w:val="1"/>
+          <w:numId w:val="24"/>
+        </w:numPr>
+      </w:pPr>
+      <w:r>
+        <w:t>Convertir clase en clase de servicio para que pueda ser usada por Spring Security</w:t>
+      </w:r>
+    </w:p>
+    <w:p>
+      <w:pPr>
+        <w:pStyle w:val="Prrafodelista"/>
+        <w:numPr>
+          <w:ilvl w:val="2"/>
+          <w:numId w:val="24"/>
+        </w:numPr>
+      </w:pPr>
+      <w:r>
+        <w:t xml:space="preserve">Agregar anotación </w:t>
+      </w:r>
+      <w:r>
+        <w:t>@Service("userDetailsService")</w:t>
+      </w:r>
+    </w:p>
+    <w:p>
+      <w:pPr>
+        <w:pStyle w:val="Prrafodelista"/>
+        <w:numPr>
+          <w:ilvl w:val="1"/>
+          <w:numId w:val="24"/>
+        </w:numPr>
+      </w:pPr>
+      <w:r>
+        <w:t xml:space="preserve">Esta clase lo que permite es omitir toda la clase de </w:t>
+      </w:r>
+      <w:proofErr w:type="spellStart"/>
+      <w:r>
+        <w:t>SecurityConfig</w:t>
+      </w:r>
+      <w:proofErr w:type="spellEnd"/>
+      <w:r>
+        <w:t xml:space="preserve"> que es mapear todos los roles en memoria de este modo será </w:t>
+      </w:r>
+      <w:proofErr w:type="spellStart"/>
+      <w:r>
+        <w:t>mas</w:t>
+      </w:r>
+      <w:proofErr w:type="spellEnd"/>
+      <w:r>
+        <w:t xml:space="preserve"> practico y dinámico desde la DB</w:t>
+      </w:r>
+    </w:p>
+    <w:p/>
     <w:p/>
     <w:sectPr>
       <w:pgSz w:w="12240" w:h="15840"/>
@@ -2548,6 +2865,95 @@
       </w:pPr>
     </w:lvl>
     <w:lvl w:ilvl="2" w:tplc="240A001B" w:tentative="1">
+      <w:start w:val="1"/>
+      <w:numFmt w:val="lowerRoman"/>
+      <w:lvlText w:val="%3."/>
+      <w:lvlJc w:val="right"/>
+      <w:pPr>
+        <w:ind w:left="2160" w:hanging="180"/>
+      </w:pPr>
+    </w:lvl>
+    <w:lvl w:ilvl="3" w:tplc="240A000F" w:tentative="1">
+      <w:start w:val="1"/>
+      <w:numFmt w:val="decimal"/>
+      <w:lvlText w:val="%4."/>
+      <w:lvlJc w:val="left"/>
+      <w:pPr>
+        <w:ind w:left="2880" w:hanging="360"/>
+      </w:pPr>
+    </w:lvl>
+    <w:lvl w:ilvl="4" w:tplc="240A0019" w:tentative="1">
+      <w:start w:val="1"/>
+      <w:numFmt w:val="lowerLetter"/>
+      <w:lvlText w:val="%5."/>
+      <w:lvlJc w:val="left"/>
+      <w:pPr>
+        <w:ind w:left="3600" w:hanging="360"/>
+      </w:pPr>
+    </w:lvl>
+    <w:lvl w:ilvl="5" w:tplc="240A001B" w:tentative="1">
+      <w:start w:val="1"/>
+      <w:numFmt w:val="lowerRoman"/>
+      <w:lvlText w:val="%6."/>
+      <w:lvlJc w:val="right"/>
+      <w:pPr>
+        <w:ind w:left="4320" w:hanging="180"/>
+      </w:pPr>
+    </w:lvl>
+    <w:lvl w:ilvl="6" w:tplc="240A000F" w:tentative="1">
+      <w:start w:val="1"/>
+      <w:numFmt w:val="decimal"/>
+      <w:lvlText w:val="%7."/>
+      <w:lvlJc w:val="left"/>
+      <w:pPr>
+        <w:ind w:left="5040" w:hanging="360"/>
+      </w:pPr>
+    </w:lvl>
+    <w:lvl w:ilvl="7" w:tplc="240A0019" w:tentative="1">
+      <w:start w:val="1"/>
+      <w:numFmt w:val="lowerLetter"/>
+      <w:lvlText w:val="%8."/>
+      <w:lvlJc w:val="left"/>
+      <w:pPr>
+        <w:ind w:left="5760" w:hanging="360"/>
+      </w:pPr>
+    </w:lvl>
+    <w:lvl w:ilvl="8" w:tplc="240A001B" w:tentative="1">
+      <w:start w:val="1"/>
+      <w:numFmt w:val="lowerRoman"/>
+      <w:lvlText w:val="%9."/>
+      <w:lvlJc w:val="right"/>
+      <w:pPr>
+        <w:ind w:left="6480" w:hanging="180"/>
+      </w:pPr>
+    </w:lvl>
+  </w:abstractNum>
+  <w:abstractNum w:abstractNumId="23" w15:restartNumberingAfterBreak="0">
+    <w:nsid w:val="7C326A05"/>
+    <w:multiLevelType w:val="hybridMultilevel"/>
+    <w:tmpl w:val="CEA2D832"/>
+    <w:lvl w:ilvl="0" w:tplc="240A000F">
+      <w:start w:val="1"/>
+      <w:numFmt w:val="decimal"/>
+      <w:lvlText w:val="%1."/>
+      <w:lvlJc w:val="left"/>
+      <w:pPr>
+        <w:ind w:left="720" w:hanging="360"/>
+      </w:pPr>
+      <w:rPr>
+        <w:rFonts w:hint="default"/>
+      </w:rPr>
+    </w:lvl>
+    <w:lvl w:ilvl="1" w:tplc="240A0019">
+      <w:start w:val="1"/>
+      <w:numFmt w:val="lowerLetter"/>
+      <w:lvlText w:val="%2."/>
+      <w:lvlJc w:val="left"/>
+      <w:pPr>
+        <w:ind w:left="1440" w:hanging="360"/>
+      </w:pPr>
+    </w:lvl>
+    <w:lvl w:ilvl="2" w:tplc="240A001B">
       <w:start w:val="1"/>
       <w:numFmt w:val="lowerRoman"/>
       <w:lvlText w:val="%3."/>
@@ -2679,6 +3085,9 @@
   </w:num>
   <w:num w:numId="23">
     <w:abstractNumId w:val="5"/>
+  </w:num>
+  <w:num w:numId="24">
+    <w:abstractNumId w:val="23"/>
   </w:num>
 </w:numbering>
 </file>

</xml_diff>

<commit_message>
Clas_Op Seguridad con Spring Hibernate_JPA - pt 4
</commit_message>
<xml_diff>
--- a/ControlClientes/Seguridad con Spring y HibernateJPA.docx
+++ b/ControlClientes/Seguridad con Spring y HibernateJPA.docx
@@ -61,51 +61,7 @@
           <w:szCs w:val="44"/>
           <w:shd w:val="clear" w:color="auto" w:fill="1C1D1F"/>
         </w:rPr>
-        <w:t xml:space="preserve">Seguridad con Spring </w:t>
-      </w:r>
-      <w:proofErr w:type="spellStart"/>
-      <w:r>
-        <w:rPr>
-          <w:rFonts w:ascii="Segoe UI" w:hAnsi="Segoe UI" w:cs="Segoe UI"/>
-          <w:color w:val="FFFFFF"/>
-          <w:sz w:val="44"/>
-          <w:szCs w:val="44"/>
-          <w:shd w:val="clear" w:color="auto" w:fill="1C1D1F"/>
-        </w:rPr>
-        <w:t>y</w:t>
-      </w:r>
-      <w:proofErr w:type="spellEnd"/>
-      <w:r>
-        <w:rPr>
-          <w:rFonts w:ascii="Segoe UI" w:hAnsi="Segoe UI" w:cs="Segoe UI"/>
-          <w:color w:val="FFFFFF"/>
-          <w:sz w:val="44"/>
-          <w:szCs w:val="44"/>
-          <w:shd w:val="clear" w:color="auto" w:fill="1C1D1F"/>
-        </w:rPr>
-        <w:t xml:space="preserve"> </w:t>
-      </w:r>
-      <w:proofErr w:type="spellStart"/>
-      <w:r>
-        <w:rPr>
-          <w:rFonts w:ascii="Segoe UI" w:hAnsi="Segoe UI" w:cs="Segoe UI"/>
-          <w:color w:val="FFFFFF"/>
-          <w:sz w:val="44"/>
-          <w:szCs w:val="44"/>
-          <w:shd w:val="clear" w:color="auto" w:fill="1C1D1F"/>
-        </w:rPr>
-        <w:t>Hibernate</w:t>
-      </w:r>
-      <w:proofErr w:type="spellEnd"/>
-      <w:r>
-        <w:rPr>
-          <w:rFonts w:ascii="Segoe UI" w:hAnsi="Segoe UI" w:cs="Segoe UI"/>
-          <w:color w:val="FFFFFF"/>
-          <w:sz w:val="44"/>
-          <w:szCs w:val="44"/>
-          <w:shd w:val="clear" w:color="auto" w:fill="1C1D1F"/>
-        </w:rPr>
-        <w:t>/JPA</w:t>
+        <w:t>Seguridad con Spring y Hibernate/JPA</w:t>
       </w:r>
     </w:p>
     <w:p>
@@ -254,45 +210,8 @@
     </w:p>
     <w:p>
       <w:r>
-        <w:t xml:space="preserve">Crear clase de </w:t>
-      </w:r>
-      <w:proofErr w:type="spellStart"/>
-      <w:r>
-        <w:t>utileria</w:t>
-      </w:r>
-      <w:proofErr w:type="spellEnd"/>
-      <w:r>
-        <w:t xml:space="preserve"> para poder generar los </w:t>
-      </w:r>
-      <w:proofErr w:type="spellStart"/>
-      <w:r>
-        <w:t>password</w:t>
-      </w:r>
-      <w:proofErr w:type="spellEnd"/>
-      <w:r>
-        <w:t xml:space="preserve"> que vamos a utilizar en </w:t>
-      </w:r>
-      <w:proofErr w:type="spellStart"/>
-      <w:r>
-        <w:t>nuetra</w:t>
-      </w:r>
-      <w:proofErr w:type="spellEnd"/>
-      <w:r>
-        <w:t xml:space="preserve"> DB, se deben generar de manera separa a menos que se haga todo el flujo para crear un nuevo usuario pero se realizaran por </w:t>
-      </w:r>
-      <w:proofErr w:type="spellStart"/>
-      <w:r>
-        <w:t>separa</w:t>
-      </w:r>
-      <w:proofErr w:type="spellEnd"/>
-      <w:r>
-        <w:t xml:space="preserve"> para </w:t>
-      </w:r>
-      <w:proofErr w:type="spellStart"/>
-      <w:r>
-        <w:t>simplificiar</w:t>
-      </w:r>
-      <w:proofErr w:type="spellEnd"/>
+        <w:t>Crear clase de utileria para poder generar los password que vamos a utilizar en nuetra DB, se deben generar de manera separa a menos que se haga todo el flujo para crear un nuevo usuario pero se realizaran por separa para simplificiar</w:t>
+      </w:r>
     </w:p>
     <w:p>
       <w:pPr>
@@ -305,37 +224,14 @@
       <w:r>
         <w:t xml:space="preserve">Crear clase </w:t>
       </w:r>
-      <w:proofErr w:type="spellStart"/>
-      <w:r>
-        <w:t>main</w:t>
-      </w:r>
-      <w:proofErr w:type="spellEnd"/>
-      <w:r>
-        <w:t xml:space="preserve"> </w:t>
-      </w:r>
-      <w:proofErr w:type="spellStart"/>
+      <w:r>
+        <w:t xml:space="preserve">main </w:t>
+      </w:r>
       <w:r>
         <w:t>EncriptarPassword</w:t>
       </w:r>
-      <w:proofErr w:type="spellEnd"/>
-      <w:r>
-        <w:t xml:space="preserve"> (la idea </w:t>
-      </w:r>
-      <w:proofErr w:type="spellStart"/>
-      <w:r>
-        <w:t>e</w:t>
-      </w:r>
-      <w:proofErr w:type="spellEnd"/>
-      <w:r>
-        <w:t xml:space="preserve"> tener un código  encriptado para la clave se puede ejecutar cuantas veces quiera y obtener un nuevo </w:t>
-      </w:r>
-      <w:proofErr w:type="spellStart"/>
-      <w:r>
-        <w:t>codigo</w:t>
-      </w:r>
-      <w:proofErr w:type="spellEnd"/>
-      <w:r>
-        <w:t>)</w:t>
+      <w:r>
+        <w:t xml:space="preserve"> (la idea e tener un código  encriptado para la clave se puede ejecutar cuantas veces quiera y obtener un nuevo codigo)</w:t>
       </w:r>
     </w:p>
     <w:p>
@@ -383,39 +279,7 @@
     </w:p>
     <w:p>
       <w:r>
-        <w:t xml:space="preserve">Como se aprecia esta clase lo que hace es generar el </w:t>
-      </w:r>
-      <w:proofErr w:type="spellStart"/>
-      <w:r>
-        <w:t>password</w:t>
-      </w:r>
-      <w:proofErr w:type="spellEnd"/>
-      <w:r>
-        <w:t xml:space="preserve"> encriptado a utilizar, todo esto se puede hacer desde la app pero se debe hacer todo el flujo para crear nuevos usuarios y agregar nuevos </w:t>
-      </w:r>
-      <w:proofErr w:type="spellStart"/>
-      <w:r>
-        <w:t>password</w:t>
-      </w:r>
-      <w:proofErr w:type="spellEnd"/>
-      <w:r>
-        <w:t xml:space="preserve"> y utilice ese tipo de </w:t>
-      </w:r>
-      <w:proofErr w:type="spellStart"/>
-      <w:r>
-        <w:t>encripcion</w:t>
-      </w:r>
-      <w:proofErr w:type="spellEnd"/>
-      <w:r>
-        <w:t xml:space="preserve">, </w:t>
-      </w:r>
-      <w:proofErr w:type="spellStart"/>
-      <w:r>
-        <w:t>estaqmos</w:t>
-      </w:r>
-      <w:proofErr w:type="spellEnd"/>
-      <w:r>
-        <w:t xml:space="preserve"> enfocados en remplazar la configuración</w:t>
+        <w:t>Como se aprecia esta clase lo que hace es generar el password encriptado a utilizar, todo esto se puede hacer desde la app pero se debe hacer todo el flujo para crear nuevos usuarios y agregar nuevos password y utilice ese tipo de encripcion, estaqmos enfocados en remplazar la configuración</w:t>
       </w:r>
       <w:r>
         <w:t xml:space="preserve"> de seguridad creada y de ese modo utilizar los usuario de la DB  y no en  código duro.</w:t>
@@ -504,23 +368,7 @@
         </w:numPr>
       </w:pPr>
       <w:r>
-        <w:t xml:space="preserve">Crear clase </w:t>
-      </w:r>
-      <w:proofErr w:type="spellStart"/>
-      <w:r>
-        <w:t>domain.Rol</w:t>
-      </w:r>
-      <w:proofErr w:type="spellEnd"/>
-      <w:r>
-        <w:t xml:space="preserve"> (</w:t>
-      </w:r>
-      <w:proofErr w:type="spellStart"/>
-      <w:r>
-        <w:t>Entity</w:t>
-      </w:r>
-      <w:proofErr w:type="spellEnd"/>
-      <w:r>
-        <w:t>)</w:t>
+        <w:t>Crear clase domain.Rol (Entity)</w:t>
       </w:r>
     </w:p>
     <w:p>
@@ -532,23 +380,7 @@
         </w:numPr>
       </w:pPr>
       <w:r>
-        <w:t xml:space="preserve">El mapeo de </w:t>
-      </w:r>
-      <w:proofErr w:type="spellStart"/>
-      <w:r>
-        <w:t>IdUsuario</w:t>
-      </w:r>
-      <w:proofErr w:type="spellEnd"/>
-      <w:r>
-        <w:t xml:space="preserve"> se realiza desde el mapeo de la tabla que es su </w:t>
-      </w:r>
-      <w:proofErr w:type="spellStart"/>
-      <w:r>
-        <w:t>idPrincipal</w:t>
-      </w:r>
-      <w:proofErr w:type="spellEnd"/>
-      <w:r>
-        <w:t xml:space="preserve"> en este caso de la tabla usuario</w:t>
+        <w:t>El mapeo de IdUsuario se realiza desde el mapeo de la tabla que es su idPrincipal en este caso de la tabla usuario</w:t>
       </w:r>
     </w:p>
     <w:p>
@@ -562,11 +394,9 @@
       <w:r>
         <w:t xml:space="preserve">Mapeo un usuario puede tener múltiples roles ----  </w:t>
       </w:r>
-      <w:proofErr w:type="spellStart"/>
       <w:r>
         <w:t>OneToMany</w:t>
       </w:r>
-      <w:proofErr w:type="spellEnd"/>
     </w:p>
     <w:p>
       <w:r>
@@ -612,15 +442,7 @@
     </w:p>
     <w:p>
       <w:r>
-        <w:t xml:space="preserve">Para no definir toda la funcionalidad de seguridad </w:t>
-      </w:r>
-      <w:proofErr w:type="spellStart"/>
-      <w:r>
-        <w:t>spring</w:t>
-      </w:r>
-      <w:proofErr w:type="spellEnd"/>
-      <w:r>
-        <w:t xml:space="preserve"> facilita con clases creadas para permitir fácilmente la configuración </w:t>
+        <w:t xml:space="preserve">Para no definir toda la funcionalidad de seguridad spring facilita con clases creadas para permitir fácilmente la configuración </w:t>
       </w:r>
     </w:p>
     <w:p>
@@ -640,7 +462,6 @@
       <w:r>
         <w:t xml:space="preserve"> </w:t>
       </w:r>
-      <w:proofErr w:type="spellStart"/>
       <w:r>
         <w:rPr>
           <w:u w:val="single"/>
@@ -653,7 +474,6 @@
         </w:rPr>
         <w:t>DAO</w:t>
       </w:r>
-      <w:proofErr w:type="spellEnd"/>
     </w:p>
     <w:p>
       <w:pPr>
@@ -670,31 +490,10 @@
         <w:t>i</w:t>
       </w:r>
       <w:r>
-        <w:t xml:space="preserve">ende de  </w:t>
-      </w:r>
-      <w:proofErr w:type="spellStart"/>
-      <w:r>
-        <w:t>JpaRepository</w:t>
-      </w:r>
-      <w:proofErr w:type="spellEnd"/>
-      <w:r>
-        <w:t xml:space="preserve"> (Se puede usar </w:t>
-      </w:r>
-      <w:proofErr w:type="spellStart"/>
-      <w:r>
-        <w:t>CrudRepositorio</w:t>
-      </w:r>
-      <w:proofErr w:type="spellEnd"/>
-      <w:r>
-        <w:t xml:space="preserve"> aunque </w:t>
-      </w:r>
-      <w:proofErr w:type="spellStart"/>
-      <w:r>
-        <w:t>JpaRepositoriy</w:t>
-      </w:r>
-      <w:proofErr w:type="spellEnd"/>
-      <w:r>
-        <w:t xml:space="preserve"> es más completo)</w:t>
+        <w:t>ende de  JpaRepository</w:t>
+      </w:r>
+      <w:r>
+        <w:t xml:space="preserve"> (Se puede usar CrudRepositorio aunque JpaRepositoriy es más completo)</w:t>
       </w:r>
       <w:r>
         <w:t>quien contiene todos los métodos CRUD</w:t>
@@ -712,39 +511,7 @@
         </w:numPr>
       </w:pPr>
       <w:r>
-        <w:t xml:space="preserve">Aplicaremos la Seguridad  de </w:t>
-      </w:r>
-      <w:proofErr w:type="spellStart"/>
-      <w:r>
-        <w:t>spring</w:t>
-      </w:r>
-      <w:proofErr w:type="spellEnd"/>
-      <w:r>
-        <w:t xml:space="preserve"> creando el método </w:t>
-      </w:r>
-      <w:proofErr w:type="spellStart"/>
-      <w:r>
-        <w:t>finByUsername</w:t>
-      </w:r>
-      <w:proofErr w:type="spellEnd"/>
-      <w:r>
-        <w:t>(</w:t>
-      </w:r>
-      <w:proofErr w:type="spellStart"/>
-      <w:r>
-        <w:t>String</w:t>
-      </w:r>
-      <w:proofErr w:type="spellEnd"/>
-      <w:r>
-        <w:t xml:space="preserve"> </w:t>
-      </w:r>
-      <w:proofErr w:type="spellStart"/>
-      <w:r>
-        <w:t>username</w:t>
-      </w:r>
-      <w:proofErr w:type="spellEnd"/>
-      <w:r>
-        <w:t>)</w:t>
+        <w:t>Aplicaremos la Seguridad  de spring creando el método finByUsername(String username)</w:t>
       </w:r>
     </w:p>
     <w:p>
@@ -756,13 +523,8 @@
         </w:numPr>
       </w:pPr>
       <w:r>
-        <w:t xml:space="preserve">Definir servicio de la interface </w:t>
-      </w:r>
-      <w:proofErr w:type="spellStart"/>
-      <w:r>
-        <w:t>UsuarioDao</w:t>
-      </w:r>
-      <w:proofErr w:type="spellEnd"/>
+        <w:t>Definir servicio de la interface UsuarioDao</w:t>
+      </w:r>
     </w:p>
     <w:p>
       <w:pPr>
@@ -800,27 +562,424 @@
         </w:numPr>
       </w:pPr>
       <w:r>
-        <w:t xml:space="preserve">Esta clase lo que permite es omitir toda la clase de </w:t>
-      </w:r>
-      <w:proofErr w:type="spellStart"/>
-      <w:r>
-        <w:t>SecurityConfig</w:t>
-      </w:r>
-      <w:proofErr w:type="spellEnd"/>
-      <w:r>
-        <w:t xml:space="preserve"> que es mapear todos los roles en memoria de este modo será </w:t>
-      </w:r>
-      <w:proofErr w:type="spellStart"/>
-      <w:r>
-        <w:t>mas</w:t>
-      </w:r>
-      <w:proofErr w:type="spellEnd"/>
-      <w:r>
-        <w:t xml:space="preserve"> practico y dinámico desde la DB</w:t>
+        <w:t>Esta clase lo que permite es omitir toda la clase de SecurityConfig que es mapear todos los roles en memoria de este modo será mas practico y dinámico desde la DB</w:t>
+      </w:r>
+    </w:p>
+    <w:p>
+      <w:pPr>
+        <w:jc w:val="center"/>
+      </w:pPr>
+      <w:r>
+        <w:rPr>
+          <w:highlight w:val="yellow"/>
+        </w:rPr>
+        <w:t>Pt4</w:t>
+      </w:r>
+    </w:p>
+    <w:p>
+      <w:r>
+        <w:t>Cargar la implementación de Jpa omitiendo en disco duro la clase Security config.</w:t>
+      </w:r>
+    </w:p>
+    <w:p>
+      <w:pPr>
+        <w:pStyle w:val="Prrafodelista"/>
+        <w:numPr>
+          <w:ilvl w:val="0"/>
+          <w:numId w:val="25"/>
+        </w:numPr>
+      </w:pPr>
+      <w:r>
+        <w:lastRenderedPageBreak/>
+        <w:t>Modificar clase SecurityConfig</w:t>
+      </w:r>
+    </w:p>
+    <w:p>
+      <w:pPr>
+        <w:pStyle w:val="Prrafodelista"/>
+        <w:numPr>
+          <w:ilvl w:val="0"/>
+          <w:numId w:val="25"/>
+        </w:numPr>
+      </w:pPr>
+      <w:r>
+        <w:t>Injectar la clase UserDetailservice de spring</w:t>
+      </w:r>
+    </w:p>
+    <w:p>
+      <w:pPr>
+        <w:pStyle w:val="Prrafodelista"/>
+        <w:numPr>
+          <w:ilvl w:val="0"/>
+          <w:numId w:val="25"/>
+        </w:numPr>
+      </w:pPr>
+      <w:r>
+        <w:t>Mapear el tipo de objeto ENCRIPTADO que se enviara al BEAN</w:t>
+      </w:r>
+    </w:p>
+    <w:p>
+      <w:pPr>
+        <w:pStyle w:val="Prrafodelista"/>
+        <w:numPr>
+          <w:ilvl w:val="0"/>
+          <w:numId w:val="25"/>
+        </w:numPr>
+      </w:pPr>
+      <w:r>
+        <w:t xml:space="preserve">Injectar </w:t>
+      </w:r>
+      <w:r>
+        <w:t xml:space="preserve">metodo define la </w:t>
+      </w:r>
+      <w:r>
+        <w:t>implementación</w:t>
+      </w:r>
+      <w:r>
+        <w:t xml:space="preserve"> del UserDetailsService y el tipo de codificacion password encoder</w:t>
+      </w:r>
+      <w:r>
+        <w:t>. Recordar el que nombre de la instancia de sevicio se llama userDetailservice</w:t>
+      </w:r>
+    </w:p>
+    <w:p>
+      <w:r>
+        <w:rPr>
+          <w:noProof/>
+        </w:rPr>
+        <w:drawing>
+          <wp:inline distT="0" distB="0" distL="0" distR="0" wp14:anchorId="105D3A2D" wp14:editId="638D8DB6">
+            <wp:extent cx="5314950" cy="2105025"/>
+            <wp:effectExtent l="0" t="0" r="0" b="9525"/>
+            <wp:docPr id="5" name="Imagen 5"/>
+            <wp:cNvGraphicFramePr>
+              <a:graphicFrameLocks xmlns:a="http://schemas.openxmlformats.org/drawingml/2006/main" noChangeAspect="1"/>
+            </wp:cNvGraphicFramePr>
+            <a:graphic xmlns:a="http://schemas.openxmlformats.org/drawingml/2006/main">
+              <a:graphicData uri="http://schemas.openxmlformats.org/drawingml/2006/picture">
+                <pic:pic xmlns:pic="http://schemas.openxmlformats.org/drawingml/2006/picture">
+                  <pic:nvPicPr>
+                    <pic:cNvPr id="1" name=""/>
+                    <pic:cNvPicPr/>
+                  </pic:nvPicPr>
+                  <pic:blipFill>
+                    <a:blip r:embed="rId10"/>
+                    <a:stretch>
+                      <a:fillRect/>
+                    </a:stretch>
+                  </pic:blipFill>
+                  <pic:spPr>
+                    <a:xfrm>
+                      <a:off x="0" y="0"/>
+                      <a:ext cx="5314950" cy="2105025"/>
+                    </a:xfrm>
+                    <a:prstGeom prst="rect">
+                      <a:avLst/>
+                    </a:prstGeom>
+                  </pic:spPr>
+                </pic:pic>
+              </a:graphicData>
+            </a:graphic>
+          </wp:inline>
+        </w:drawing>
+      </w:r>
+      <w:r>
+        <w:rPr>
+          <w:noProof/>
+        </w:rPr>
+        <w:drawing>
+          <wp:inline distT="0" distB="0" distL="0" distR="0" wp14:anchorId="02EA22CB" wp14:editId="417C3912">
+            <wp:extent cx="5943600" cy="2127250"/>
+            <wp:effectExtent l="0" t="0" r="0" b="6350"/>
+            <wp:docPr id="8" name="Imagen 8"/>
+            <wp:cNvGraphicFramePr>
+              <a:graphicFrameLocks xmlns:a="http://schemas.openxmlformats.org/drawingml/2006/main" noChangeAspect="1"/>
+            </wp:cNvGraphicFramePr>
+            <a:graphic xmlns:a="http://schemas.openxmlformats.org/drawingml/2006/main">
+              <a:graphicData uri="http://schemas.openxmlformats.org/drawingml/2006/picture">
+                <pic:pic xmlns:pic="http://schemas.openxmlformats.org/drawingml/2006/picture">
+                  <pic:nvPicPr>
+                    <pic:cNvPr id="1" name=""/>
+                    <pic:cNvPicPr/>
+                  </pic:nvPicPr>
+                  <pic:blipFill>
+                    <a:blip r:embed="rId11"/>
+                    <a:stretch>
+                      <a:fillRect/>
+                    </a:stretch>
+                  </pic:blipFill>
+                  <pic:spPr>
+                    <a:xfrm>
+                      <a:off x="0" y="0"/>
+                      <a:ext cx="5943600" cy="2127250"/>
+                    </a:xfrm>
+                    <a:prstGeom prst="rect">
+                      <a:avLst/>
+                    </a:prstGeom>
+                  </pic:spPr>
+                </pic:pic>
+              </a:graphicData>
+            </a:graphic>
+          </wp:inline>
+        </w:drawing>
       </w:r>
     </w:p>
     <w:p/>
-    <w:p/>
+    <w:p>
+      <w:pPr>
+        <w:pStyle w:val="Prrafodelista"/>
+        <w:numPr>
+          <w:ilvl w:val="0"/>
+          <w:numId w:val="26"/>
+        </w:numPr>
+        <w:jc w:val="center"/>
+        <w:rPr>
+          <w:highlight w:val="yellow"/>
+        </w:rPr>
+      </w:pPr>
+      <w:r>
+        <w:rPr>
+          <w:highlight w:val="yellow"/>
+        </w:rPr>
+        <w:t>Prueba General</w:t>
+      </w:r>
+    </w:p>
+    <w:p>
+      <w:pPr>
+        <w:rPr>
+          <w:highlight w:val="yellow"/>
+        </w:rPr>
+      </w:pPr>
+      <w:r>
+        <w:rPr>
+          <w:highlight w:val="yellow"/>
+        </w:rPr>
+        <w:t>Para admin</w:t>
+      </w:r>
+    </w:p>
+    <w:p>
+      <w:pPr>
+        <w:rPr>
+          <w:highlight w:val="yellow"/>
+        </w:rPr>
+      </w:pPr>
+      <w:r>
+        <w:rPr>
+          <w:noProof/>
+        </w:rPr>
+        <w:lastRenderedPageBreak/>
+        <w:drawing>
+          <wp:inline distT="0" distB="0" distL="0" distR="0" wp14:anchorId="28325B38" wp14:editId="2EE231E9">
+            <wp:extent cx="5572125" cy="3990975"/>
+            <wp:effectExtent l="0" t="0" r="9525" b="9525"/>
+            <wp:docPr id="12" name="Imagen 12"/>
+            <wp:cNvGraphicFramePr>
+              <a:graphicFrameLocks xmlns:a="http://schemas.openxmlformats.org/drawingml/2006/main" noChangeAspect="1"/>
+            </wp:cNvGraphicFramePr>
+            <a:graphic xmlns:a="http://schemas.openxmlformats.org/drawingml/2006/main">
+              <a:graphicData uri="http://schemas.openxmlformats.org/drawingml/2006/picture">
+                <pic:pic xmlns:pic="http://schemas.openxmlformats.org/drawingml/2006/picture">
+                  <pic:nvPicPr>
+                    <pic:cNvPr id="1" name=""/>
+                    <pic:cNvPicPr/>
+                  </pic:nvPicPr>
+                  <pic:blipFill>
+                    <a:blip r:embed="rId12"/>
+                    <a:stretch>
+                      <a:fillRect/>
+                    </a:stretch>
+                  </pic:blipFill>
+                  <pic:spPr>
+                    <a:xfrm>
+                      <a:off x="0" y="0"/>
+                      <a:ext cx="5572125" cy="3990975"/>
+                    </a:xfrm>
+                    <a:prstGeom prst="rect">
+                      <a:avLst/>
+                    </a:prstGeom>
+                  </pic:spPr>
+                </pic:pic>
+              </a:graphicData>
+            </a:graphic>
+          </wp:inline>
+        </w:drawing>
+      </w:r>
+    </w:p>
+    <w:p>
+      <w:pPr>
+        <w:rPr>
+          <w:highlight w:val="yellow"/>
+        </w:rPr>
+      </w:pPr>
+      <w:r>
+        <w:rPr>
+          <w:highlight w:val="yellow"/>
+        </w:rPr>
+        <w:t xml:space="preserve">Para user </w:t>
+      </w:r>
+    </w:p>
+    <w:p>
+      <w:pPr>
+        <w:rPr>
+          <w:highlight w:val="yellow"/>
+        </w:rPr>
+      </w:pPr>
+      <w:r>
+        <w:rPr>
+          <w:noProof/>
+        </w:rPr>
+        <w:drawing>
+          <wp:inline distT="0" distB="0" distL="0" distR="0" wp14:anchorId="16A0E1C0" wp14:editId="3501528D">
+            <wp:extent cx="4762500" cy="3790950"/>
+            <wp:effectExtent l="0" t="0" r="0" b="0"/>
+            <wp:docPr id="13" name="Imagen 13"/>
+            <wp:cNvGraphicFramePr>
+              <a:graphicFrameLocks xmlns:a="http://schemas.openxmlformats.org/drawingml/2006/main" noChangeAspect="1"/>
+            </wp:cNvGraphicFramePr>
+            <a:graphic xmlns:a="http://schemas.openxmlformats.org/drawingml/2006/main">
+              <a:graphicData uri="http://schemas.openxmlformats.org/drawingml/2006/picture">
+                <pic:pic xmlns:pic="http://schemas.openxmlformats.org/drawingml/2006/picture">
+                  <pic:nvPicPr>
+                    <pic:cNvPr id="1" name=""/>
+                    <pic:cNvPicPr/>
+                  </pic:nvPicPr>
+                  <pic:blipFill>
+                    <a:blip r:embed="rId13"/>
+                    <a:stretch>
+                      <a:fillRect/>
+                    </a:stretch>
+                  </pic:blipFill>
+                  <pic:spPr>
+                    <a:xfrm>
+                      <a:off x="0" y="0"/>
+                      <a:ext cx="4762500" cy="3790950"/>
+                    </a:xfrm>
+                    <a:prstGeom prst="rect">
+                      <a:avLst/>
+                    </a:prstGeom>
+                  </pic:spPr>
+                </pic:pic>
+              </a:graphicData>
+            </a:graphic>
+          </wp:inline>
+        </w:drawing>
+      </w:r>
+    </w:p>
+    <w:p>
+      <w:pPr>
+        <w:rPr>
+          <w:highlight w:val="yellow"/>
+        </w:rPr>
+      </w:pPr>
+      <w:r>
+        <w:rPr>
+          <w:highlight w:val="yellow"/>
+        </w:rPr>
+        <w:lastRenderedPageBreak/>
+        <w:t>PREGUNTA SIN RESOLVER :  Con la anotación Bean no funciona el método de encriptar pero sin anotación funciona correctamente la app ¿Por qué pasa esto?</w:t>
+      </w:r>
+    </w:p>
+    <w:p>
+      <w:pPr>
+        <w:rPr>
+          <w:highlight w:val="yellow"/>
+        </w:rPr>
+      </w:pPr>
+      <w:r>
+        <w:rPr>
+          <w:noProof/>
+        </w:rPr>
+        <w:drawing>
+          <wp:inline distT="0" distB="0" distL="0" distR="0" wp14:anchorId="3619C1A1" wp14:editId="1130289B">
+            <wp:extent cx="5943600" cy="1518920"/>
+            <wp:effectExtent l="0" t="0" r="0" b="5080"/>
+            <wp:docPr id="9" name="Imagen 9"/>
+            <wp:cNvGraphicFramePr>
+              <a:graphicFrameLocks xmlns:a="http://schemas.openxmlformats.org/drawingml/2006/main" noChangeAspect="1"/>
+            </wp:cNvGraphicFramePr>
+            <a:graphic xmlns:a="http://schemas.openxmlformats.org/drawingml/2006/main">
+              <a:graphicData uri="http://schemas.openxmlformats.org/drawingml/2006/picture">
+                <pic:pic xmlns:pic="http://schemas.openxmlformats.org/drawingml/2006/picture">
+                  <pic:nvPicPr>
+                    <pic:cNvPr id="1" name=""/>
+                    <pic:cNvPicPr/>
+                  </pic:nvPicPr>
+                  <pic:blipFill>
+                    <a:blip r:embed="rId14"/>
+                    <a:stretch>
+                      <a:fillRect/>
+                    </a:stretch>
+                  </pic:blipFill>
+                  <pic:spPr>
+                    <a:xfrm>
+                      <a:off x="0" y="0"/>
+                      <a:ext cx="5943600" cy="1518920"/>
+                    </a:xfrm>
+                    <a:prstGeom prst="rect">
+                      <a:avLst/>
+                    </a:prstGeom>
+                  </pic:spPr>
+                </pic:pic>
+              </a:graphicData>
+            </a:graphic>
+          </wp:inline>
+        </w:drawing>
+      </w:r>
+    </w:p>
+    <w:p>
+      <w:pPr>
+        <w:rPr>
+          <w:highlight w:val="yellow"/>
+        </w:rPr>
+      </w:pPr>
+      <w:r>
+        <w:rPr>
+          <w:noProof/>
+        </w:rPr>
+        <w:drawing>
+          <wp:inline distT="0" distB="0" distL="0" distR="0" wp14:anchorId="28C39B7E" wp14:editId="2F632378">
+            <wp:extent cx="5943600" cy="1991995"/>
+            <wp:effectExtent l="0" t="0" r="0" b="8255"/>
+            <wp:docPr id="10" name="Imagen 10"/>
+            <wp:cNvGraphicFramePr>
+              <a:graphicFrameLocks xmlns:a="http://schemas.openxmlformats.org/drawingml/2006/main" noChangeAspect="1"/>
+            </wp:cNvGraphicFramePr>
+            <a:graphic xmlns:a="http://schemas.openxmlformats.org/drawingml/2006/main">
+              <a:graphicData uri="http://schemas.openxmlformats.org/drawingml/2006/picture">
+                <pic:pic xmlns:pic="http://schemas.openxmlformats.org/drawingml/2006/picture">
+                  <pic:nvPicPr>
+                    <pic:cNvPr id="1" name=""/>
+                    <pic:cNvPicPr/>
+                  </pic:nvPicPr>
+                  <pic:blipFill>
+                    <a:blip r:embed="rId15"/>
+                    <a:stretch>
+                      <a:fillRect/>
+                    </a:stretch>
+                  </pic:blipFill>
+                  <pic:spPr>
+                    <a:xfrm>
+                      <a:off x="0" y="0"/>
+                      <a:ext cx="5943600" cy="1991995"/>
+                    </a:xfrm>
+                    <a:prstGeom prst="rect">
+                      <a:avLst/>
+                    </a:prstGeom>
+                  </pic:spPr>
+                </pic:pic>
+              </a:graphicData>
+            </a:graphic>
+          </wp:inline>
+        </w:drawing>
+      </w:r>
+    </w:p>
+    <w:p>
+      <w:pPr>
+        <w:rPr>
+          <w:highlight w:val="yellow"/>
+        </w:rPr>
+      </w:pPr>
+    </w:p>
     <w:sectPr>
       <w:pgSz w:w="12240" w:h="15840"/>
       <w:pgMar w:top="1440" w:right="1440" w:bottom="1440" w:left="1440" w:header="708" w:footer="708" w:gutter="0"/>
@@ -1546,6 +1705,119 @@
     </w:lvl>
   </w:abstractNum>
   <w:abstractNum w:abstractNumId="8" w15:restartNumberingAfterBreak="0">
+    <w:nsid w:val="3A7C597A"/>
+    <w:multiLevelType w:val="hybridMultilevel"/>
+    <w:tmpl w:val="2470200C"/>
+    <w:lvl w:ilvl="0" w:tplc="17EE6A30">
+      <w:start w:val="1"/>
+      <w:numFmt w:val="bullet"/>
+      <w:lvlText w:val=""/>
+      <w:lvlJc w:val="left"/>
+      <w:pPr>
+        <w:ind w:left="720" w:hanging="360"/>
+      </w:pPr>
+      <w:rPr>
+        <w:rFonts w:ascii="Symbol" w:eastAsiaTheme="minorHAnsi" w:hAnsi="Symbol" w:cstheme="minorBidi" w:hint="default"/>
+      </w:rPr>
+    </w:lvl>
+    <w:lvl w:ilvl="1" w:tplc="240A0003" w:tentative="1">
+      <w:start w:val="1"/>
+      <w:numFmt w:val="bullet"/>
+      <w:lvlText w:val="o"/>
+      <w:lvlJc w:val="left"/>
+      <w:pPr>
+        <w:ind w:left="1440" w:hanging="360"/>
+      </w:pPr>
+      <w:rPr>
+        <w:rFonts w:ascii="Courier New" w:hAnsi="Courier New" w:cs="Courier New" w:hint="default"/>
+      </w:rPr>
+    </w:lvl>
+    <w:lvl w:ilvl="2" w:tplc="240A0005" w:tentative="1">
+      <w:start w:val="1"/>
+      <w:numFmt w:val="bullet"/>
+      <w:lvlText w:val=""/>
+      <w:lvlJc w:val="left"/>
+      <w:pPr>
+        <w:ind w:left="2160" w:hanging="360"/>
+      </w:pPr>
+      <w:rPr>
+        <w:rFonts w:ascii="Wingdings" w:hAnsi="Wingdings" w:hint="default"/>
+      </w:rPr>
+    </w:lvl>
+    <w:lvl w:ilvl="3" w:tplc="240A0001" w:tentative="1">
+      <w:start w:val="1"/>
+      <w:numFmt w:val="bullet"/>
+      <w:lvlText w:val=""/>
+      <w:lvlJc w:val="left"/>
+      <w:pPr>
+        <w:ind w:left="2880" w:hanging="360"/>
+      </w:pPr>
+      <w:rPr>
+        <w:rFonts w:ascii="Symbol" w:hAnsi="Symbol" w:hint="default"/>
+      </w:rPr>
+    </w:lvl>
+    <w:lvl w:ilvl="4" w:tplc="240A0003" w:tentative="1">
+      <w:start w:val="1"/>
+      <w:numFmt w:val="bullet"/>
+      <w:lvlText w:val="o"/>
+      <w:lvlJc w:val="left"/>
+      <w:pPr>
+        <w:ind w:left="3600" w:hanging="360"/>
+      </w:pPr>
+      <w:rPr>
+        <w:rFonts w:ascii="Courier New" w:hAnsi="Courier New" w:cs="Courier New" w:hint="default"/>
+      </w:rPr>
+    </w:lvl>
+    <w:lvl w:ilvl="5" w:tplc="240A0005" w:tentative="1">
+      <w:start w:val="1"/>
+      <w:numFmt w:val="bullet"/>
+      <w:lvlText w:val=""/>
+      <w:lvlJc w:val="left"/>
+      <w:pPr>
+        <w:ind w:left="4320" w:hanging="360"/>
+      </w:pPr>
+      <w:rPr>
+        <w:rFonts w:ascii="Wingdings" w:hAnsi="Wingdings" w:hint="default"/>
+      </w:rPr>
+    </w:lvl>
+    <w:lvl w:ilvl="6" w:tplc="240A0001" w:tentative="1">
+      <w:start w:val="1"/>
+      <w:numFmt w:val="bullet"/>
+      <w:lvlText w:val=""/>
+      <w:lvlJc w:val="left"/>
+      <w:pPr>
+        <w:ind w:left="5040" w:hanging="360"/>
+      </w:pPr>
+      <w:rPr>
+        <w:rFonts w:ascii="Symbol" w:hAnsi="Symbol" w:hint="default"/>
+      </w:rPr>
+    </w:lvl>
+    <w:lvl w:ilvl="7" w:tplc="240A0003" w:tentative="1">
+      <w:start w:val="1"/>
+      <w:numFmt w:val="bullet"/>
+      <w:lvlText w:val="o"/>
+      <w:lvlJc w:val="left"/>
+      <w:pPr>
+        <w:ind w:left="5760" w:hanging="360"/>
+      </w:pPr>
+      <w:rPr>
+        <w:rFonts w:ascii="Courier New" w:hAnsi="Courier New" w:cs="Courier New" w:hint="default"/>
+      </w:rPr>
+    </w:lvl>
+    <w:lvl w:ilvl="8" w:tplc="240A0005" w:tentative="1">
+      <w:start w:val="1"/>
+      <w:numFmt w:val="bullet"/>
+      <w:lvlText w:val=""/>
+      <w:lvlJc w:val="left"/>
+      <w:pPr>
+        <w:ind w:left="6480" w:hanging="360"/>
+      </w:pPr>
+      <w:rPr>
+        <w:rFonts w:ascii="Wingdings" w:hAnsi="Wingdings" w:hint="default"/>
+      </w:rPr>
+    </w:lvl>
+  </w:abstractNum>
+  <w:abstractNum w:abstractNumId="9" w15:restartNumberingAfterBreak="0">
     <w:nsid w:val="3D52386D"/>
     <w:multiLevelType w:val="hybridMultilevel"/>
     <w:tmpl w:val="61626D9A"/>
@@ -1658,7 +1930,7 @@
       </w:rPr>
     </w:lvl>
   </w:abstractNum>
-  <w:abstractNum w:abstractNumId="9" w15:restartNumberingAfterBreak="0">
+  <w:abstractNum w:abstractNumId="10" w15:restartNumberingAfterBreak="0">
     <w:nsid w:val="48FB10BA"/>
     <w:multiLevelType w:val="hybridMultilevel"/>
     <w:tmpl w:val="EC028A34"/>
@@ -1747,7 +2019,7 @@
       </w:pPr>
     </w:lvl>
   </w:abstractNum>
-  <w:abstractNum w:abstractNumId="10" w15:restartNumberingAfterBreak="0">
+  <w:abstractNum w:abstractNumId="11" w15:restartNumberingAfterBreak="0">
     <w:nsid w:val="52665FE1"/>
     <w:multiLevelType w:val="hybridMultilevel"/>
     <w:tmpl w:val="44443128"/>
@@ -1836,7 +2108,7 @@
       </w:pPr>
     </w:lvl>
   </w:abstractNum>
-  <w:abstractNum w:abstractNumId="11" w15:restartNumberingAfterBreak="0">
+  <w:abstractNum w:abstractNumId="12" w15:restartNumberingAfterBreak="0">
     <w:nsid w:val="536B77C1"/>
     <w:multiLevelType w:val="hybridMultilevel"/>
     <w:tmpl w:val="79CCF7BC"/>
@@ -1925,7 +2197,7 @@
       </w:pPr>
     </w:lvl>
   </w:abstractNum>
-  <w:abstractNum w:abstractNumId="12" w15:restartNumberingAfterBreak="0">
+  <w:abstractNum w:abstractNumId="13" w15:restartNumberingAfterBreak="0">
     <w:nsid w:val="56165085"/>
     <w:multiLevelType w:val="hybridMultilevel"/>
     <w:tmpl w:val="A0FEC94E"/>
@@ -2014,7 +2286,7 @@
       </w:pPr>
     </w:lvl>
   </w:abstractNum>
-  <w:abstractNum w:abstractNumId="13" w15:restartNumberingAfterBreak="0">
+  <w:abstractNum w:abstractNumId="14" w15:restartNumberingAfterBreak="0">
     <w:nsid w:val="589E7A0C"/>
     <w:multiLevelType w:val="hybridMultilevel"/>
     <w:tmpl w:val="4EF22340"/>
@@ -2103,7 +2375,7 @@
       </w:pPr>
     </w:lvl>
   </w:abstractNum>
-  <w:abstractNum w:abstractNumId="14" w15:restartNumberingAfterBreak="0">
+  <w:abstractNum w:abstractNumId="15" w15:restartNumberingAfterBreak="0">
     <w:nsid w:val="5BB216FD"/>
     <w:multiLevelType w:val="hybridMultilevel"/>
     <w:tmpl w:val="BB6A7B6E"/>
@@ -2192,7 +2464,7 @@
       </w:pPr>
     </w:lvl>
   </w:abstractNum>
-  <w:abstractNum w:abstractNumId="15" w15:restartNumberingAfterBreak="0">
+  <w:abstractNum w:abstractNumId="16" w15:restartNumberingAfterBreak="0">
     <w:nsid w:val="5F226B0C"/>
     <w:multiLevelType w:val="hybridMultilevel"/>
     <w:tmpl w:val="87040F7E"/>
@@ -2281,7 +2553,7 @@
       </w:pPr>
     </w:lvl>
   </w:abstractNum>
-  <w:abstractNum w:abstractNumId="16" w15:restartNumberingAfterBreak="0">
+  <w:abstractNum w:abstractNumId="17" w15:restartNumberingAfterBreak="0">
     <w:nsid w:val="63421B21"/>
     <w:multiLevelType w:val="hybridMultilevel"/>
     <w:tmpl w:val="716A5F34"/>
@@ -2370,7 +2642,7 @@
       </w:pPr>
     </w:lvl>
   </w:abstractNum>
-  <w:abstractNum w:abstractNumId="17" w15:restartNumberingAfterBreak="0">
+  <w:abstractNum w:abstractNumId="18" w15:restartNumberingAfterBreak="0">
     <w:nsid w:val="64D03B7F"/>
     <w:multiLevelType w:val="hybridMultilevel"/>
     <w:tmpl w:val="0808847A"/>
@@ -2459,7 +2731,7 @@
       </w:pPr>
     </w:lvl>
   </w:abstractNum>
-  <w:abstractNum w:abstractNumId="18" w15:restartNumberingAfterBreak="0">
+  <w:abstractNum w:abstractNumId="19" w15:restartNumberingAfterBreak="0">
     <w:nsid w:val="6A405EBC"/>
     <w:multiLevelType w:val="hybridMultilevel"/>
     <w:tmpl w:val="9244CA50"/>
@@ -2572,7 +2844,7 @@
       </w:rPr>
     </w:lvl>
   </w:abstractNum>
-  <w:abstractNum w:abstractNumId="19" w15:restartNumberingAfterBreak="0">
+  <w:abstractNum w:abstractNumId="20" w15:restartNumberingAfterBreak="0">
     <w:nsid w:val="6E7F5196"/>
     <w:multiLevelType w:val="hybridMultilevel"/>
     <w:tmpl w:val="619ACA9E"/>
@@ -2661,7 +2933,96 @@
       </w:pPr>
     </w:lvl>
   </w:abstractNum>
-  <w:abstractNum w:abstractNumId="20" w15:restartNumberingAfterBreak="0">
+  <w:abstractNum w:abstractNumId="21" w15:restartNumberingAfterBreak="0">
+    <w:nsid w:val="736E0470"/>
+    <w:multiLevelType w:val="hybridMultilevel"/>
+    <w:tmpl w:val="070A6386"/>
+    <w:lvl w:ilvl="0" w:tplc="240A000F">
+      <w:start w:val="1"/>
+      <w:numFmt w:val="decimal"/>
+      <w:lvlText w:val="%1."/>
+      <w:lvlJc w:val="left"/>
+      <w:pPr>
+        <w:ind w:left="720" w:hanging="360"/>
+      </w:pPr>
+      <w:rPr>
+        <w:rFonts w:hint="default"/>
+      </w:rPr>
+    </w:lvl>
+    <w:lvl w:ilvl="1" w:tplc="240A0019" w:tentative="1">
+      <w:start w:val="1"/>
+      <w:numFmt w:val="lowerLetter"/>
+      <w:lvlText w:val="%2."/>
+      <w:lvlJc w:val="left"/>
+      <w:pPr>
+        <w:ind w:left="1440" w:hanging="360"/>
+      </w:pPr>
+    </w:lvl>
+    <w:lvl w:ilvl="2" w:tplc="240A001B" w:tentative="1">
+      <w:start w:val="1"/>
+      <w:numFmt w:val="lowerRoman"/>
+      <w:lvlText w:val="%3."/>
+      <w:lvlJc w:val="right"/>
+      <w:pPr>
+        <w:ind w:left="2160" w:hanging="180"/>
+      </w:pPr>
+    </w:lvl>
+    <w:lvl w:ilvl="3" w:tplc="240A000F" w:tentative="1">
+      <w:start w:val="1"/>
+      <w:numFmt w:val="decimal"/>
+      <w:lvlText w:val="%4."/>
+      <w:lvlJc w:val="left"/>
+      <w:pPr>
+        <w:ind w:left="2880" w:hanging="360"/>
+      </w:pPr>
+    </w:lvl>
+    <w:lvl w:ilvl="4" w:tplc="240A0019" w:tentative="1">
+      <w:start w:val="1"/>
+      <w:numFmt w:val="lowerLetter"/>
+      <w:lvlText w:val="%5."/>
+      <w:lvlJc w:val="left"/>
+      <w:pPr>
+        <w:ind w:left="3600" w:hanging="360"/>
+      </w:pPr>
+    </w:lvl>
+    <w:lvl w:ilvl="5" w:tplc="240A001B" w:tentative="1">
+      <w:start w:val="1"/>
+      <w:numFmt w:val="lowerRoman"/>
+      <w:lvlText w:val="%6."/>
+      <w:lvlJc w:val="right"/>
+      <w:pPr>
+        <w:ind w:left="4320" w:hanging="180"/>
+      </w:pPr>
+    </w:lvl>
+    <w:lvl w:ilvl="6" w:tplc="240A000F" w:tentative="1">
+      <w:start w:val="1"/>
+      <w:numFmt w:val="decimal"/>
+      <w:lvlText w:val="%7."/>
+      <w:lvlJc w:val="left"/>
+      <w:pPr>
+        <w:ind w:left="5040" w:hanging="360"/>
+      </w:pPr>
+    </w:lvl>
+    <w:lvl w:ilvl="7" w:tplc="240A0019" w:tentative="1">
+      <w:start w:val="1"/>
+      <w:numFmt w:val="lowerLetter"/>
+      <w:lvlText w:val="%8."/>
+      <w:lvlJc w:val="left"/>
+      <w:pPr>
+        <w:ind w:left="5760" w:hanging="360"/>
+      </w:pPr>
+    </w:lvl>
+    <w:lvl w:ilvl="8" w:tplc="240A001B" w:tentative="1">
+      <w:start w:val="1"/>
+      <w:numFmt w:val="lowerRoman"/>
+      <w:lvlText w:val="%9."/>
+      <w:lvlJc w:val="right"/>
+      <w:pPr>
+        <w:ind w:left="6480" w:hanging="180"/>
+      </w:pPr>
+    </w:lvl>
+  </w:abstractNum>
+  <w:abstractNum w:abstractNumId="22" w15:restartNumberingAfterBreak="0">
     <w:nsid w:val="751D2F0F"/>
     <w:multiLevelType w:val="hybridMultilevel"/>
     <w:tmpl w:val="32B25A8E"/>
@@ -2750,7 +3111,7 @@
       </w:pPr>
     </w:lvl>
   </w:abstractNum>
-  <w:abstractNum w:abstractNumId="21" w15:restartNumberingAfterBreak="0">
+  <w:abstractNum w:abstractNumId="23" w15:restartNumberingAfterBreak="0">
     <w:nsid w:val="784B38C1"/>
     <w:multiLevelType w:val="hybridMultilevel"/>
     <w:tmpl w:val="C1F2F2BE"/>
@@ -2839,7 +3200,7 @@
       </w:pPr>
     </w:lvl>
   </w:abstractNum>
-  <w:abstractNum w:abstractNumId="22" w15:restartNumberingAfterBreak="0">
+  <w:abstractNum w:abstractNumId="24" w15:restartNumberingAfterBreak="0">
     <w:nsid w:val="7C1918D5"/>
     <w:multiLevelType w:val="hybridMultilevel"/>
     <w:tmpl w:val="0232B5CE"/>
@@ -2928,7 +3289,7 @@
       </w:pPr>
     </w:lvl>
   </w:abstractNum>
-  <w:abstractNum w:abstractNumId="23" w15:restartNumberingAfterBreak="0">
+  <w:abstractNum w:abstractNumId="25" w15:restartNumberingAfterBreak="0">
     <w:nsid w:val="7C326A05"/>
     <w:multiLevelType w:val="hybridMultilevel"/>
     <w:tmpl w:val="CEA2D832"/>
@@ -3018,7 +3379,7 @@
     </w:lvl>
   </w:abstractNum>
   <w:num w:numId="1">
-    <w:abstractNumId w:val="15"/>
+    <w:abstractNumId w:val="16"/>
   </w:num>
   <w:num w:numId="2">
     <w:abstractNumId w:val="4"/>
@@ -3030,64 +3391,70 @@
     <w:abstractNumId w:val="2"/>
   </w:num>
   <w:num w:numId="5">
+    <w:abstractNumId w:val="10"/>
+  </w:num>
+  <w:num w:numId="6">
     <w:abstractNumId w:val="9"/>
   </w:num>
-  <w:num w:numId="6">
-    <w:abstractNumId w:val="8"/>
-  </w:num>
   <w:num w:numId="7">
-    <w:abstractNumId w:val="12"/>
+    <w:abstractNumId w:val="13"/>
   </w:num>
   <w:num w:numId="8">
     <w:abstractNumId w:val="7"/>
   </w:num>
   <w:num w:numId="9">
-    <w:abstractNumId w:val="10"/>
+    <w:abstractNumId w:val="11"/>
   </w:num>
   <w:num w:numId="10">
-    <w:abstractNumId w:val="22"/>
+    <w:abstractNumId w:val="24"/>
   </w:num>
   <w:num w:numId="11">
     <w:abstractNumId w:val="6"/>
   </w:num>
   <w:num w:numId="12">
-    <w:abstractNumId w:val="18"/>
+    <w:abstractNumId w:val="19"/>
   </w:num>
   <w:num w:numId="13">
-    <w:abstractNumId w:val="13"/>
+    <w:abstractNumId w:val="14"/>
   </w:num>
   <w:num w:numId="14">
     <w:abstractNumId w:val="0"/>
   </w:num>
   <w:num w:numId="15">
-    <w:abstractNumId w:val="17"/>
+    <w:abstractNumId w:val="18"/>
   </w:num>
   <w:num w:numId="16">
     <w:abstractNumId w:val="3"/>
   </w:num>
   <w:num w:numId="17">
-    <w:abstractNumId w:val="16"/>
+    <w:abstractNumId w:val="17"/>
   </w:num>
   <w:num w:numId="18">
-    <w:abstractNumId w:val="21"/>
+    <w:abstractNumId w:val="23"/>
   </w:num>
   <w:num w:numId="19">
-    <w:abstractNumId w:val="11"/>
+    <w:abstractNumId w:val="12"/>
   </w:num>
   <w:num w:numId="20">
-    <w:abstractNumId w:val="20"/>
+    <w:abstractNumId w:val="22"/>
   </w:num>
   <w:num w:numId="21">
-    <w:abstractNumId w:val="14"/>
+    <w:abstractNumId w:val="15"/>
   </w:num>
   <w:num w:numId="22">
-    <w:abstractNumId w:val="19"/>
+    <w:abstractNumId w:val="20"/>
   </w:num>
   <w:num w:numId="23">
     <w:abstractNumId w:val="5"/>
   </w:num>
   <w:num w:numId="24">
-    <w:abstractNumId w:val="23"/>
+    <w:abstractNumId w:val="25"/>
+  </w:num>
+  <w:num w:numId="25">
+    <w:abstractNumId w:val="21"/>
+  </w:num>
+  <w:num w:numId="26">
+    <w:abstractNumId w:val="8"/>
   </w:num>
 </w:numbering>
 </file>

</xml_diff>